<commit_message>
added major classes for future documentation
</commit_message>
<xml_diff>
--- a/documentation/code_README.docx
+++ b/documentation/code_README.docx
@@ -1634,8 +1634,284 @@
         </w:rPr>
         <w:t>Code Level Documentation of Major Classes</w:t>
       </w:r>
+    </w:p>
+    <w:p>
+      <w:pPr>
+        <w:pStyle w:val="ListParagraph"/>
+        <w:numPr>
+          <w:ilvl w:val="0"/>
+          <w:numId w:val="2"/>
+        </w:numPr>
+      </w:pPr>
+      <w:r>
+        <w:t>MainApp.java</w:t>
+      </w:r>
+    </w:p>
+    <w:p>
+      <w:pPr>
+        <w:pStyle w:val="ListParagraph"/>
+        <w:numPr>
+          <w:ilvl w:val="0"/>
+          <w:numId w:val="2"/>
+        </w:numPr>
+      </w:pPr>
+      <w:r>
+        <w:t>RootLayoutController.java</w:t>
+      </w:r>
+    </w:p>
+    <w:p>
+      <w:pPr>
+        <w:pStyle w:val="ListParagraph"/>
+        <w:numPr>
+          <w:ilvl w:val="0"/>
+          <w:numId w:val="2"/>
+        </w:numPr>
+      </w:pPr>
+      <w:r>
+        <w:t>Window3dController.java</w:t>
+      </w:r>
+    </w:p>
+    <w:p>
+      <w:pPr>
+        <w:pStyle w:val="ListParagraph"/>
+        <w:numPr>
+          <w:ilvl w:val="0"/>
+          <w:numId w:val="2"/>
+        </w:numPr>
+      </w:pPr>
+      <w:r>
+        <w:t>LineageData.java</w:t>
+      </w:r>
+    </w:p>
+    <w:p>
+      <w:pPr>
+        <w:pStyle w:val="ListParagraph"/>
+        <w:numPr>
+          <w:ilvl w:val="0"/>
+          <w:numId w:val="2"/>
+        </w:numPr>
+      </w:pPr>
+      <w:r>
+        <w:t>TableLineageData.java</w:t>
+      </w:r>
+    </w:p>
+    <w:p>
+      <w:pPr>
+        <w:pStyle w:val="ListParagraph"/>
+        <w:numPr>
+          <w:ilvl w:val="0"/>
+          <w:numId w:val="2"/>
+        </w:numPr>
+      </w:pPr>
+      <w:r>
+        <w:t>Connectome.java</w:t>
+      </w:r>
+    </w:p>
+    <w:p>
+      <w:pPr>
+        <w:pStyle w:val="ListParagraph"/>
+        <w:numPr>
+          <w:ilvl w:val="0"/>
+          <w:numId w:val="2"/>
+        </w:numPr>
+      </w:pPr>
+      <w:r>
+        <w:t>PartsList.java</w:t>
+      </w:r>
+    </w:p>
+    <w:p>
+      <w:pPr>
+        <w:pStyle w:val="ListParagraph"/>
+        <w:numPr>
+          <w:ilvl w:val="0"/>
+          <w:numId w:val="2"/>
+        </w:numPr>
+      </w:pPr>
+      <w:r>
+        <w:t>SearchUtil.java</w:t>
+      </w:r>
+    </w:p>
+    <w:p>
+      <w:pPr>
+        <w:pStyle w:val="ListParagraph"/>
+        <w:numPr>
+          <w:ilvl w:val="0"/>
+          <w:numId w:val="2"/>
+        </w:numPr>
+      </w:pPr>
+      <w:r>
+        <w:t>Xform.java</w:t>
+      </w:r>
       <w:bookmarkStart w:id="0" w:name="_GoBack"/>
       <w:bookmarkEnd w:id="0"/>
+    </w:p>
+    <w:p>
+      <w:pPr>
+        <w:pStyle w:val="ListParagraph"/>
+        <w:numPr>
+          <w:ilvl w:val="0"/>
+          <w:numId w:val="2"/>
+        </w:numPr>
+      </w:pPr>
+      <w:r>
+        <w:t>CellCase.java</w:t>
+      </w:r>
+    </w:p>
+    <w:p>
+      <w:pPr>
+        <w:pStyle w:val="ListParagraph"/>
+        <w:numPr>
+          <w:ilvl w:val="0"/>
+          <w:numId w:val="2"/>
+        </w:numPr>
+      </w:pPr>
+      <w:r>
+        <w:t>CasesLists.java</w:t>
+      </w:r>
+    </w:p>
+    <w:p>
+      <w:pPr>
+        <w:pStyle w:val="ListParagraph"/>
+        <w:numPr>
+          <w:ilvl w:val="0"/>
+          <w:numId w:val="2"/>
+        </w:numPr>
+      </w:pPr>
+      <w:r>
+        <w:t>TerminalCellCase.java</w:t>
+      </w:r>
+    </w:p>
+    <w:p>
+      <w:pPr>
+        <w:pStyle w:val="ListParagraph"/>
+        <w:numPr>
+          <w:ilvl w:val="0"/>
+          <w:numId w:val="2"/>
+        </w:numPr>
+      </w:pPr>
+      <w:r>
+        <w:t>NonTerminalCellCase.java</w:t>
+      </w:r>
+    </w:p>
+    <w:p>
+      <w:pPr>
+        <w:pStyle w:val="ListParagraph"/>
+        <w:numPr>
+          <w:ilvl w:val="0"/>
+          <w:numId w:val="2"/>
+        </w:numPr>
+      </w:pPr>
+      <w:r>
+        <w:t>Rule.java</w:t>
+      </w:r>
+    </w:p>
+    <w:p>
+      <w:pPr>
+        <w:pStyle w:val="ListParagraph"/>
+        <w:numPr>
+          <w:ilvl w:val="0"/>
+          <w:numId w:val="2"/>
+        </w:numPr>
+      </w:pPr>
+      <w:r>
+        <w:t>LineageTree.java</w:t>
+      </w:r>
+    </w:p>
+    <w:p>
+      <w:pPr>
+        <w:pStyle w:val="ListParagraph"/>
+        <w:numPr>
+          <w:ilvl w:val="0"/>
+          <w:numId w:val="2"/>
+        </w:numPr>
+      </w:pPr>
+      <w:r>
+        <w:t>SceneElement.java</w:t>
+      </w:r>
+    </w:p>
+    <w:p>
+      <w:pPr>
+        <w:pStyle w:val="ListParagraph"/>
+        <w:numPr>
+          <w:ilvl w:val="0"/>
+          <w:numId w:val="2"/>
+        </w:numPr>
+      </w:pPr>
+      <w:r>
+        <w:t>SceneElementsList.java</w:t>
+      </w:r>
+    </w:p>
+    <w:p>
+      <w:pPr>
+        <w:pStyle w:val="ListParagraph"/>
+        <w:numPr>
+          <w:ilvl w:val="0"/>
+          <w:numId w:val="2"/>
+        </w:numPr>
+      </w:pPr>
+      <w:r>
+        <w:t>NucleiMgrAdapterResource.java</w:t>
+      </w:r>
+    </w:p>
+    <w:p>
+      <w:pPr>
+        <w:pStyle w:val="ListParagraph"/>
+        <w:numPr>
+          <w:ilvl w:val="0"/>
+          <w:numId w:val="2"/>
+        </w:numPr>
+      </w:pPr>
+      <w:r>
+        <w:t>Note.java</w:t>
+      </w:r>
+    </w:p>
+    <w:p>
+      <w:pPr>
+        <w:pStyle w:val="ListParagraph"/>
+        <w:numPr>
+          <w:ilvl w:val="0"/>
+          <w:numId w:val="2"/>
+        </w:numPr>
+      </w:pPr>
+      <w:r>
+        <w:t>Story.java</w:t>
+      </w:r>
+    </w:p>
+    <w:p>
+      <w:pPr>
+        <w:pStyle w:val="ListParagraph"/>
+        <w:numPr>
+          <w:ilvl w:val="0"/>
+          <w:numId w:val="2"/>
+        </w:numPr>
+      </w:pPr>
+      <w:r>
+        <w:t>Parameters.java</w:t>
+      </w:r>
+    </w:p>
+    <w:p>
+      <w:pPr>
+        <w:pStyle w:val="ListParagraph"/>
+        <w:numPr>
+          <w:ilvl w:val="0"/>
+          <w:numId w:val="2"/>
+        </w:numPr>
+      </w:pPr>
+      <w:r>
+        <w:t>InfoWindow.java</w:t>
+      </w:r>
+    </w:p>
+    <w:p>
+      <w:pPr>
+        <w:pStyle w:val="ListParagraph"/>
+        <w:numPr>
+          <w:ilvl w:val="0"/>
+          <w:numId w:val="2"/>
+        </w:numPr>
+      </w:pPr>
+      <w:r>
+        <w:t>SulstonTreePane.java</w:t>
+      </w:r>
     </w:p>
     <w:sectPr>
       <w:pgSz w:w="12240" w:h="15840"/>
@@ -1761,8 +2037,97 @@
       </w:rPr>
     </w:lvl>
   </w:abstractNum>
+  <w:abstractNum w:abstractNumId="1">
+    <w:nsid w:val="269F564F"/>
+    <w:multiLevelType w:val="hybridMultilevel"/>
+    <w:tmpl w:val="94227A94"/>
+    <w:lvl w:ilvl="0" w:tplc="0409000F">
+      <w:start w:val="1"/>
+      <w:numFmt w:val="decimal"/>
+      <w:lvlText w:val="%1."/>
+      <w:lvlJc w:val="left"/>
+      <w:pPr>
+        <w:ind w:left="720" w:hanging="360"/>
+      </w:pPr>
+    </w:lvl>
+    <w:lvl w:ilvl="1" w:tplc="04090019" w:tentative="1">
+      <w:start w:val="1"/>
+      <w:numFmt w:val="lowerLetter"/>
+      <w:lvlText w:val="%2."/>
+      <w:lvlJc w:val="left"/>
+      <w:pPr>
+        <w:ind w:left="1440" w:hanging="360"/>
+      </w:pPr>
+    </w:lvl>
+    <w:lvl w:ilvl="2" w:tplc="0409001B" w:tentative="1">
+      <w:start w:val="1"/>
+      <w:numFmt w:val="lowerRoman"/>
+      <w:lvlText w:val="%3."/>
+      <w:lvlJc w:val="right"/>
+      <w:pPr>
+        <w:ind w:left="2160" w:hanging="180"/>
+      </w:pPr>
+    </w:lvl>
+    <w:lvl w:ilvl="3" w:tplc="0409000F" w:tentative="1">
+      <w:start w:val="1"/>
+      <w:numFmt w:val="decimal"/>
+      <w:lvlText w:val="%4."/>
+      <w:lvlJc w:val="left"/>
+      <w:pPr>
+        <w:ind w:left="2880" w:hanging="360"/>
+      </w:pPr>
+    </w:lvl>
+    <w:lvl w:ilvl="4" w:tplc="04090019" w:tentative="1">
+      <w:start w:val="1"/>
+      <w:numFmt w:val="lowerLetter"/>
+      <w:lvlText w:val="%5."/>
+      <w:lvlJc w:val="left"/>
+      <w:pPr>
+        <w:ind w:left="3600" w:hanging="360"/>
+      </w:pPr>
+    </w:lvl>
+    <w:lvl w:ilvl="5" w:tplc="0409001B" w:tentative="1">
+      <w:start w:val="1"/>
+      <w:numFmt w:val="lowerRoman"/>
+      <w:lvlText w:val="%6."/>
+      <w:lvlJc w:val="right"/>
+      <w:pPr>
+        <w:ind w:left="4320" w:hanging="180"/>
+      </w:pPr>
+    </w:lvl>
+    <w:lvl w:ilvl="6" w:tplc="0409000F" w:tentative="1">
+      <w:start w:val="1"/>
+      <w:numFmt w:val="decimal"/>
+      <w:lvlText w:val="%7."/>
+      <w:lvlJc w:val="left"/>
+      <w:pPr>
+        <w:ind w:left="5040" w:hanging="360"/>
+      </w:pPr>
+    </w:lvl>
+    <w:lvl w:ilvl="7" w:tplc="04090019" w:tentative="1">
+      <w:start w:val="1"/>
+      <w:numFmt w:val="lowerLetter"/>
+      <w:lvlText w:val="%8."/>
+      <w:lvlJc w:val="left"/>
+      <w:pPr>
+        <w:ind w:left="5760" w:hanging="360"/>
+      </w:pPr>
+    </w:lvl>
+    <w:lvl w:ilvl="8" w:tplc="0409001B" w:tentative="1">
+      <w:start w:val="1"/>
+      <w:numFmt w:val="lowerRoman"/>
+      <w:lvlText w:val="%9."/>
+      <w:lvlJc w:val="right"/>
+      <w:pPr>
+        <w:ind w:left="6480" w:hanging="180"/>
+      </w:pPr>
+    </w:lvl>
+  </w:abstractNum>
   <w:num w:numId="1">
     <w:abstractNumId w:val="0"/>
+  </w:num>
+  <w:num w:numId="2">
+    <w:abstractNumId w:val="1"/>
   </w:num>
 </w:numbering>
 </file>

</xml_diff>

<commit_message>
finished first version of code_README
</commit_message>
<xml_diff>
--- a/documentation/code_README.docx
+++ b/documentation/code_README.docx
@@ -855,9 +855,7 @@
     <w:p>
       <w:pPr>
         <w:pStyle w:val="Normal"/>
-        <w:rPr>
-          <w:rFonts w:ascii="Times New Roman" w:hAnsi="Times New Roman"/>
-        </w:rPr>
+        <w:rPr/>
       </w:pPr>
       <w:r>
         <w:rPr>
@@ -869,6 +867,351 @@
         <w:tab/>
         <w:tab/>
         <w:tab/>
+      </w:r>
+      <w:r>
+        <w:rPr>
+          <w:rFonts w:ascii="Times New Roman" w:hAnsi="Times New Roman"/>
+          <w:b w:val="false"/>
+          <w:bCs w:val="false"/>
+          <w:u w:val="none"/>
+        </w:rPr>
+        <w:t>i.</w:t>
+      </w:r>
+      <w:r>
+        <w:rPr>
+          <w:rFonts w:ascii="Times New Roman" w:hAnsi="Times New Roman"/>
+          <w:b/>
+          <w:bCs/>
+          <w:u w:val="none"/>
+        </w:rPr>
+        <w:t xml:space="preserve"> </w:t>
+      </w:r>
+      <w:r>
+        <w:rPr>
+          <w:rFonts w:ascii="Times New Roman" w:hAnsi="Times New Roman"/>
+          <w:b w:val="false"/>
+          <w:bCs w:val="false"/>
+          <w:u w:val="none"/>
+        </w:rPr>
+        <w:t>Rewind button listener defined in Window3DController.java line 2869</w:t>
+      </w:r>
+    </w:p>
+    <w:p>
+      <w:pPr>
+        <w:pStyle w:val="Normal"/>
+        <w:rPr/>
+      </w:pPr>
+      <w:r>
+        <w:rPr>
+          <w:rFonts w:ascii="Times New Roman" w:hAnsi="Times New Roman"/>
+          <w:b w:val="false"/>
+          <w:bCs w:val="false"/>
+          <w:u w:val="none"/>
+        </w:rPr>
+        <w:tab/>
+        <w:tab/>
+        <w:tab/>
+      </w:r>
+      <w:r>
+        <w:rPr>
+          <w:rFonts w:ascii="Times New Roman" w:hAnsi="Times New Roman"/>
+          <w:b w:val="false"/>
+          <w:bCs w:val="false"/>
+          <w:u w:val="none"/>
+        </w:rPr>
+        <w:t>ii.</w:t>
+      </w:r>
+      <w:r>
+        <w:rPr>
+          <w:rFonts w:ascii="Times New Roman" w:hAnsi="Times New Roman"/>
+          <w:b w:val="false"/>
+          <w:bCs w:val="false"/>
+          <w:u w:val="none"/>
+        </w:rPr>
+        <w:t xml:space="preserve"> F-F button listener defined in Window3DController.java line 2878</w:t>
+      </w:r>
+    </w:p>
+    <w:p>
+      <w:pPr>
+        <w:pStyle w:val="Normal"/>
+        <w:rPr>
+          <w:b/>
+          <w:b/>
+          <w:bCs/>
+          <w:u w:val="none"/>
+        </w:rPr>
+      </w:pPr>
+      <w:r>
+        <w:rPr>
+          <w:b/>
+          <w:bCs/>
+          <w:u w:val="none"/>
+        </w:rPr>
+      </w:r>
+    </w:p>
+    <w:p>
+      <w:pPr>
+        <w:pStyle w:val="Normal"/>
+        <w:rPr>
+          <w:rFonts w:ascii="Times New Roman" w:hAnsi="Times New Roman"/>
+          <w:b/>
+          <w:b/>
+          <w:bCs/>
+          <w:u w:val="none"/>
+        </w:rPr>
+      </w:pPr>
+      <w:r>
+        <w:rPr>
+          <w:rFonts w:ascii="Times New Roman" w:hAnsi="Times New Roman"/>
+          <w:b w:val="false"/>
+          <w:bCs w:val="false"/>
+          <w:u w:val="none"/>
+        </w:rPr>
+        <w:tab/>
+        <w:tab/>
+        <w:t>b2. Time slider</w:t>
+      </w:r>
+    </w:p>
+    <w:p>
+      <w:pPr>
+        <w:pStyle w:val="Normal"/>
+        <w:rPr/>
+      </w:pPr>
+      <w:r>
+        <w:rPr>
+          <w:rFonts w:ascii="Times New Roman" w:hAnsi="Times New Roman"/>
+          <w:b w:val="false"/>
+          <w:bCs w:val="false"/>
+          <w:u w:val="none"/>
+        </w:rPr>
+        <w:tab/>
+        <w:tab/>
+        <w:tab/>
+      </w:r>
+      <w:r>
+        <w:rPr>
+          <w:rFonts w:ascii="Times New Roman" w:hAnsi="Times New Roman"/>
+          <w:b w:val="false"/>
+          <w:bCs w:val="false"/>
+          <w:u w:val="none"/>
+        </w:rPr>
+        <w:t>i.</w:t>
+      </w:r>
+      <w:r>
+        <w:rPr>
+          <w:rFonts w:ascii="Times New Roman" w:hAnsi="Times New Roman"/>
+          <w:b w:val="false"/>
+          <w:bCs w:val="false"/>
+          <w:u w:val="none"/>
+        </w:rPr>
+        <w:t xml:space="preserve"> </w:t>
+      </w:r>
+      <w:r>
+        <w:rPr>
+          <w:rFonts w:ascii="Times New Roman" w:hAnsi="Times New Roman"/>
+          <w:b w:val="false"/>
+          <w:bCs w:val="false"/>
+          <w:i/>
+          <w:iCs/>
+          <w:u w:val="none"/>
+        </w:rPr>
+        <w:t xml:space="preserve">timeSlider </w:t>
+      </w:r>
+      <w:r>
+        <w:rPr>
+          <w:rFonts w:ascii="Times New Roman" w:hAnsi="Times New Roman"/>
+          <w:b w:val="false"/>
+          <w:bCs w:val="false"/>
+          <w:i w:val="false"/>
+          <w:iCs w:val="false"/>
+          <w:u w:val="none"/>
+        </w:rPr>
+        <w:t>Slider (JavaFX component) listener defined in RootLayoutController.java line 787</w:t>
+      </w:r>
+    </w:p>
+    <w:p>
+      <w:pPr>
+        <w:pStyle w:val="Normal"/>
+        <w:rPr>
+          <w:rFonts w:ascii="Times New Roman" w:hAnsi="Times New Roman"/>
+          <w:b/>
+          <w:b/>
+          <w:bCs/>
+          <w:u w:val="none"/>
+        </w:rPr>
+      </w:pPr>
+      <w:r>
+        <w:rPr>
+          <w:rFonts w:ascii="Times New Roman" w:hAnsi="Times New Roman"/>
+          <w:b w:val="false"/>
+          <w:bCs w:val="false"/>
+          <w:u w:val="none"/>
+        </w:rPr>
+        <w:tab/>
+        <w:tab/>
+      </w:r>
+    </w:p>
+    <w:p>
+      <w:pPr>
+        <w:pStyle w:val="Normal"/>
+        <w:rPr>
+          <w:rFonts w:ascii="Times New Roman" w:hAnsi="Times New Roman"/>
+        </w:rPr>
+      </w:pPr>
+      <w:r>
+        <w:rPr>
+          <w:rFonts w:ascii="Times New Roman" w:hAnsi="Times New Roman"/>
+          <w:b w:val="false"/>
+          <w:bCs w:val="false"/>
+          <w:u w:val="none"/>
+        </w:rPr>
+        <w:tab/>
+        <w:tab/>
+        <w:t>b3. Zoom In/Out buttons</w:t>
+      </w:r>
+    </w:p>
+    <w:p>
+      <w:pPr>
+        <w:pStyle w:val="Normal"/>
+        <w:rPr/>
+      </w:pPr>
+      <w:r>
+        <w:rPr>
+          <w:rFonts w:ascii="Times New Roman" w:hAnsi="Times New Roman"/>
+          <w:b/>
+          <w:bCs/>
+          <w:u w:val="none"/>
+        </w:rPr>
+        <w:tab/>
+        <w:tab/>
+        <w:tab/>
+      </w:r>
+      <w:r>
+        <w:rPr>
+          <w:rFonts w:ascii="Times New Roman" w:hAnsi="Times New Roman"/>
+          <w:b w:val="false"/>
+          <w:bCs w:val="false"/>
+          <w:u w:val="none"/>
+        </w:rPr>
+        <w:t>i.</w:t>
+      </w:r>
+      <w:r>
+        <w:rPr>
+          <w:rFonts w:ascii="Times New Roman" w:hAnsi="Times New Roman"/>
+          <w:b/>
+          <w:bCs/>
+          <w:u w:val="none"/>
+        </w:rPr>
+        <w:t xml:space="preserve"> </w:t>
+      </w:r>
+      <w:r>
+        <w:rPr>
+          <w:rFonts w:ascii="Times New Roman" w:hAnsi="Times New Roman"/>
+          <w:b w:val="false"/>
+          <w:bCs w:val="false"/>
+          <w:u w:val="none"/>
+        </w:rPr>
+        <w:t xml:space="preserve">Zoom in button listener defined in Window3DController.java line 2845 </w:t>
+      </w:r>
+    </w:p>
+    <w:p>
+      <w:pPr>
+        <w:pStyle w:val="Normal"/>
+        <w:rPr/>
+      </w:pPr>
+      <w:r>
+        <w:rPr>
+          <w:rFonts w:ascii="Times New Roman" w:hAnsi="Times New Roman"/>
+          <w:b/>
+          <w:bCs/>
+          <w:u w:val="none"/>
+        </w:rPr>
+        <w:tab/>
+        <w:tab/>
+        <w:tab/>
+      </w:r>
+      <w:r>
+        <w:rPr>
+          <w:rFonts w:ascii="Times New Roman" w:hAnsi="Times New Roman"/>
+          <w:b w:val="false"/>
+          <w:bCs w:val="false"/>
+          <w:u w:val="none"/>
+        </w:rPr>
+        <w:t>ii.</w:t>
+      </w:r>
+      <w:r>
+        <w:rPr>
+          <w:rFonts w:ascii="Times New Roman" w:hAnsi="Times New Roman"/>
+          <w:b/>
+          <w:bCs/>
+          <w:u w:val="none"/>
+        </w:rPr>
+        <w:t xml:space="preserve"> </w:t>
+      </w:r>
+      <w:r>
+        <w:rPr>
+          <w:rFonts w:ascii="Times New Roman" w:hAnsi="Times New Roman"/>
+          <w:b w:val="false"/>
+          <w:bCs w:val="false"/>
+          <w:u w:val="none"/>
+        </w:rPr>
+        <w:t>Zoom out button listener defined in Window3DController.java line 2862</w:t>
+      </w:r>
+    </w:p>
+    <w:p>
+      <w:pPr>
+        <w:pStyle w:val="Normal"/>
+        <w:rPr>
+          <w:b w:val="false"/>
+          <w:b w:val="false"/>
+          <w:bCs w:val="false"/>
+          <w:u w:val="none"/>
+        </w:rPr>
+      </w:pPr>
+      <w:r>
+        <w:rPr>
+          <w:b w:val="false"/>
+          <w:bCs w:val="false"/>
+          <w:u w:val="none"/>
+        </w:rPr>
+      </w:r>
+    </w:p>
+    <w:p>
+      <w:pPr>
+        <w:pStyle w:val="Normal"/>
+        <w:rPr>
+          <w:rFonts w:ascii="Times New Roman" w:hAnsi="Times New Roman"/>
+        </w:rPr>
+      </w:pPr>
+      <w:r>
+        <w:rPr>
+          <w:rFonts w:ascii="Times New Roman" w:hAnsi="Times New Roman"/>
+          <w:b w:val="false"/>
+          <w:bCs w:val="false"/>
+          <w:u w:val="none"/>
+        </w:rPr>
+        <w:tab/>
+        <w:tab/>
+        <w:t>b4. Info section</w:t>
+      </w:r>
+    </w:p>
+    <w:p>
+      <w:pPr>
+        <w:pStyle w:val="Normal"/>
+        <w:rPr>
+          <w:rFonts w:ascii="Times New Roman" w:hAnsi="Times New Roman"/>
+        </w:rPr>
+      </w:pPr>
+      <w:r>
+        <w:rPr>
+          <w:rFonts w:ascii="Times New Roman" w:hAnsi="Times New Roman"/>
+          <w:b/>
+          <w:bCs/>
+          <w:u w:val="none"/>
+        </w:rPr>
+        <w:tab/>
+        <w:tab/>
+        <w:tab/>
         <w:t xml:space="preserve">- </w:t>
       </w:r>
       <w:r>
@@ -878,7 +1221,29 @@
           <w:bCs w:val="false"/>
           <w:u w:val="none"/>
         </w:rPr>
-        <w:t>Rewind button listener defined in Window3DController.java line 2869</w:t>
+        <w:t xml:space="preserve">Controlled by RootLayoutController.java </w:t>
+      </w:r>
+      <w:r>
+        <w:rPr>
+          <w:rFonts w:ascii="Times New Roman" w:hAnsi="Times New Roman"/>
+          <w:b w:val="false"/>
+          <w:bCs w:val="false"/>
+          <w:i/>
+          <w:iCs/>
+          <w:u w:val="none"/>
+        </w:rPr>
+        <w:t xml:space="preserve">setSelectedEntityInfo() </w:t>
+      </w:r>
+      <w:r>
+        <w:rPr>
+          <w:rFonts w:ascii="Times New Roman" w:hAnsi="Times New Roman"/>
+          <w:b w:val="false"/>
+          <w:bCs w:val="false"/>
+          <w:i w:val="false"/>
+          <w:iCs w:val="false"/>
+          <w:u w:val="none"/>
+        </w:rPr>
+        <w:t xml:space="preserve">line 853, sets the entity name and queries the description either from the active story in the case of a selected structure, or the partslist in the case of a cell lineage named entity </w:t>
       </w:r>
     </w:p>
     <w:p>
@@ -900,27 +1265,641 @@
           <w:u w:val="none"/>
         </w:rPr>
         <w:tab/>
-        <w:tab/>
-        <w:tab/>
-        <w:t>- F-F button listener defined in Window3DController.java line 2878</w:t>
-      </w:r>
-    </w:p>
-    <w:p>
-      <w:pPr>
-        <w:pStyle w:val="Normal"/>
-        <w:rPr>
-          <w:b/>
+      </w:r>
+    </w:p>
+    <w:p>
+      <w:pPr>
+        <w:pStyle w:val="Normal"/>
+        <w:rPr/>
+      </w:pPr>
+      <w:r>
+        <w:rPr>
+          <w:rFonts w:ascii="Times New Roman" w:hAnsi="Times New Roman"/>
+          <w:b w:val="false"/>
+          <w:bCs w:val="false"/>
+          <w:u w:val="none"/>
+        </w:rPr>
+        <w:tab/>
+        <w:t xml:space="preserve">c. </w:t>
+      </w:r>
+      <w:r>
+        <w:rPr>
+          <w:rFonts w:ascii="Times New Roman" w:hAnsi="Times New Roman"/>
           <w:b/>
           <w:bCs/>
           <w:u w:val="none"/>
         </w:rPr>
-      </w:pPr>
-      <w:r>
-        <w:rPr>
+        <w:t>Stories tab</w:t>
+      </w:r>
+    </w:p>
+    <w:p>
+      <w:pPr>
+        <w:pStyle w:val="Normal"/>
+        <w:rPr/>
+      </w:pPr>
+      <w:r>
+        <w:rPr>
+          <w:rFonts w:ascii="Times New Roman" w:hAnsi="Times New Roman"/>
           <w:b/>
           <w:bCs/>
           <w:u w:val="none"/>
         </w:rPr>
+        <w:tab/>
+        <w:tab/>
+      </w:r>
+      <w:r>
+        <w:rPr>
+          <w:rFonts w:ascii="Times New Roman" w:hAnsi="Times New Roman"/>
+          <w:b w:val="false"/>
+          <w:bCs w:val="false"/>
+          <w:u w:val="none"/>
+        </w:rPr>
+        <w:t>c1. Stories list view</w:t>
+      </w:r>
+    </w:p>
+    <w:p>
+      <w:pPr>
+        <w:pStyle w:val="Normal"/>
+        <w:rPr/>
+      </w:pPr>
+      <w:r>
+        <w:rPr>
+          <w:rFonts w:ascii="Times New Roman" w:hAnsi="Times New Roman"/>
+          <w:b w:val="false"/>
+          <w:bCs w:val="false"/>
+          <w:u w:val="none"/>
+        </w:rPr>
+        <w:tab/>
+        <w:tab/>
+        <w:tab/>
+      </w:r>
+      <w:r>
+        <w:rPr>
+          <w:rFonts w:ascii="Times New Roman" w:hAnsi="Times New Roman"/>
+          <w:b w:val="false"/>
+          <w:bCs w:val="false"/>
+          <w:i/>
+          <w:iCs/>
+          <w:u w:val="none"/>
+        </w:rPr>
+        <w:t>Main Class</w:t>
+      </w:r>
+      <w:r>
+        <w:rPr>
+          <w:rFonts w:ascii="Times New Roman" w:hAnsi="Times New Roman"/>
+          <w:b w:val="false"/>
+          <w:bCs w:val="false"/>
+          <w:i w:val="false"/>
+          <w:iCs w:val="false"/>
+          <w:u w:val="none"/>
+        </w:rPr>
+        <w:t>: StoriesLayer.java</w:t>
+      </w:r>
+    </w:p>
+    <w:p>
+      <w:pPr>
+        <w:pStyle w:val="Normal"/>
+        <w:rPr/>
+      </w:pPr>
+      <w:r>
+        <w:rPr>
+          <w:rFonts w:ascii="Times New Roman" w:hAnsi="Times New Roman"/>
+          <w:b w:val="false"/>
+          <w:bCs w:val="false"/>
+          <w:i w:val="false"/>
+          <w:iCs w:val="false"/>
+          <w:u w:val="none"/>
+        </w:rPr>
+        <w:tab/>
+        <w:tab/>
+        <w:tab/>
+      </w:r>
+      <w:r>
+        <w:rPr>
+          <w:rFonts w:ascii="Times New Roman" w:hAnsi="Times New Roman"/>
+          <w:b w:val="false"/>
+          <w:bCs w:val="false"/>
+          <w:i/>
+          <w:iCs/>
+          <w:u w:val="none"/>
+        </w:rPr>
+        <w:t>Class Location</w:t>
+      </w:r>
+      <w:r>
+        <w:rPr>
+          <w:rFonts w:ascii="Times New Roman" w:hAnsi="Times New Roman"/>
+          <w:b w:val="false"/>
+          <w:bCs w:val="false"/>
+          <w:i w:val="false"/>
+          <w:iCs w:val="false"/>
+          <w:u w:val="none"/>
+        </w:rPr>
+        <w:t>: src/wormguides/layers/</w:t>
+      </w:r>
+      <w:r>
+        <w:rPr>
+          <w:rFonts w:ascii="Times New Roman" w:hAnsi="Times New Roman"/>
+          <w:b w:val="false"/>
+          <w:bCs w:val="false"/>
+          <w:i/>
+          <w:iCs/>
+          <w:u w:val="none"/>
+        </w:rPr>
+        <w:t xml:space="preserve"> </w:t>
+      </w:r>
+    </w:p>
+    <w:p>
+      <w:pPr>
+        <w:pStyle w:val="Normal"/>
+        <w:rPr/>
+      </w:pPr>
+      <w:r>
+        <w:rPr>
+          <w:rFonts w:ascii="Times New Roman" w:hAnsi="Times New Roman"/>
+          <w:b w:val="false"/>
+          <w:bCs w:val="false"/>
+          <w:i/>
+          <w:iCs/>
+          <w:u w:val="none"/>
+        </w:rPr>
+        <w:tab/>
+        <w:tab/>
+        <w:tab/>
+        <w:t>Functionality:</w:t>
+      </w:r>
+    </w:p>
+    <w:p>
+      <w:pPr>
+        <w:pStyle w:val="Normal"/>
+        <w:rPr/>
+      </w:pPr>
+      <w:r>
+        <w:rPr>
+          <w:rFonts w:ascii="Times New Roman" w:hAnsi="Times New Roman"/>
+          <w:b w:val="false"/>
+          <w:bCs w:val="false"/>
+          <w:i/>
+          <w:iCs/>
+          <w:u w:val="none"/>
+        </w:rPr>
+        <w:tab/>
+        <w:tab/>
+        <w:tab/>
+        <w:t xml:space="preserve">    </w:t>
+      </w:r>
+      <w:r>
+        <w:rPr>
+          <w:rFonts w:ascii="Times New Roman" w:hAnsi="Times New Roman"/>
+          <w:b w:val="false"/>
+          <w:bCs w:val="false"/>
+          <w:i w:val="false"/>
+          <w:iCs w:val="false"/>
+          <w:u w:val="none"/>
+        </w:rPr>
+        <w:t xml:space="preserve">i. Manages and maintains Story.java objects (src/wormguides/stories/) with </w:t>
+      </w:r>
+      <w:r>
+        <w:rPr>
+          <w:rFonts w:ascii="Times New Roman" w:hAnsi="Times New Roman"/>
+          <w:b w:val="false"/>
+          <w:bCs w:val="false"/>
+          <w:i/>
+          <w:iCs/>
+          <w:u w:val="none"/>
+        </w:rPr>
+        <w:t>stories</w:t>
+      </w:r>
+      <w:r>
+        <w:rPr>
+          <w:rFonts w:ascii="Times New Roman" w:hAnsi="Times New Roman"/>
+          <w:b w:val="false"/>
+          <w:bCs w:val="false"/>
+          <w:i w:val="false"/>
+          <w:iCs w:val="false"/>
+          <w:u w:val="none"/>
+        </w:rPr>
+        <w:t xml:space="preserve"> ObservableList&lt;Story&gt;</w:t>
+      </w:r>
+    </w:p>
+    <w:p>
+      <w:pPr>
+        <w:pStyle w:val="Normal"/>
+        <w:rPr/>
+      </w:pPr>
+      <w:r>
+        <w:rPr>
+          <w:rFonts w:ascii="Times New Roman" w:hAnsi="Times New Roman"/>
+          <w:b w:val="false"/>
+          <w:bCs w:val="false"/>
+          <w:i w:val="false"/>
+          <w:iCs w:val="false"/>
+          <w:u w:val="none"/>
+        </w:rPr>
+        <w:tab/>
+        <w:tab/>
+        <w:tab/>
+        <w:t xml:space="preserve">    ii. Listens for Story change and triggers scene rebuild. Listener line 161</w:t>
+      </w:r>
+    </w:p>
+    <w:p>
+      <w:pPr>
+        <w:pStyle w:val="Normal"/>
+        <w:rPr>
+          <w:rFonts w:ascii="Times New Roman" w:hAnsi="Times New Roman"/>
+          <w:b w:val="false"/>
+          <w:b w:val="false"/>
+          <w:bCs w:val="false"/>
+          <w:i/>
+          <w:i/>
+          <w:iCs/>
+          <w:u w:val="none"/>
+        </w:rPr>
+      </w:pPr>
+      <w:r>
+        <w:rPr>
+          <w:rFonts w:ascii="Times New Roman" w:hAnsi="Times New Roman"/>
+          <w:b w:val="false"/>
+          <w:bCs w:val="false"/>
+          <w:i/>
+          <w:iCs/>
+          <w:u w:val="none"/>
+        </w:rPr>
+      </w:r>
+    </w:p>
+    <w:p>
+      <w:pPr>
+        <w:pStyle w:val="Normal"/>
+        <w:rPr/>
+      </w:pPr>
+      <w:r>
+        <w:rPr>
+          <w:rFonts w:ascii="Times New Roman" w:hAnsi="Times New Roman"/>
+          <w:b w:val="false"/>
+          <w:bCs w:val="false"/>
+          <w:u w:val="none"/>
+        </w:rPr>
+        <w:tab/>
+        <w:tab/>
+        <w:t>c2. Story Note</w:t>
+      </w:r>
+    </w:p>
+    <w:p>
+      <w:pPr>
+        <w:pStyle w:val="Normal"/>
+        <w:rPr/>
+      </w:pPr>
+      <w:r>
+        <w:rPr>
+          <w:rFonts w:ascii="Times New Roman" w:hAnsi="Times New Roman"/>
+          <w:b w:val="false"/>
+          <w:bCs w:val="false"/>
+          <w:u w:val="none"/>
+        </w:rPr>
+        <w:tab/>
+        <w:tab/>
+        <w:tab/>
+      </w:r>
+      <w:r>
+        <w:rPr>
+          <w:rFonts w:ascii="Times New Roman" w:hAnsi="Times New Roman"/>
+          <w:b w:val="false"/>
+          <w:bCs w:val="false"/>
+          <w:i/>
+          <w:iCs/>
+          <w:u w:val="none"/>
+        </w:rPr>
+        <w:t>Main Class</w:t>
+      </w:r>
+      <w:r>
+        <w:rPr>
+          <w:rFonts w:ascii="Times New Roman" w:hAnsi="Times New Roman"/>
+          <w:b w:val="false"/>
+          <w:bCs w:val="false"/>
+          <w:i w:val="false"/>
+          <w:iCs w:val="false"/>
+          <w:u w:val="none"/>
+        </w:rPr>
+        <w:t>: Note.java</w:t>
+      </w:r>
+    </w:p>
+    <w:p>
+      <w:pPr>
+        <w:pStyle w:val="Normal"/>
+        <w:rPr/>
+      </w:pPr>
+      <w:r>
+        <w:rPr>
+          <w:rFonts w:ascii="Times New Roman" w:hAnsi="Times New Roman"/>
+          <w:b w:val="false"/>
+          <w:bCs w:val="false"/>
+          <w:i w:val="false"/>
+          <w:iCs w:val="false"/>
+          <w:u w:val="none"/>
+        </w:rPr>
+        <w:tab/>
+        <w:tab/>
+        <w:tab/>
+      </w:r>
+      <w:r>
+        <w:rPr>
+          <w:rFonts w:ascii="Times New Roman" w:hAnsi="Times New Roman"/>
+          <w:b w:val="false"/>
+          <w:bCs w:val="false"/>
+          <w:i/>
+          <w:iCs/>
+          <w:u w:val="none"/>
+        </w:rPr>
+        <w:t>Class Location</w:t>
+      </w:r>
+      <w:r>
+        <w:rPr>
+          <w:rFonts w:ascii="Times New Roman" w:hAnsi="Times New Roman"/>
+          <w:b w:val="false"/>
+          <w:bCs w:val="false"/>
+          <w:i w:val="false"/>
+          <w:iCs w:val="false"/>
+          <w:u w:val="none"/>
+        </w:rPr>
+        <w:t>: src/wormguides/stories/</w:t>
+      </w:r>
+    </w:p>
+    <w:p>
+      <w:pPr>
+        <w:pStyle w:val="Normal"/>
+        <w:rPr/>
+      </w:pPr>
+      <w:r>
+        <w:rPr>
+          <w:rFonts w:ascii="Times New Roman" w:hAnsi="Times New Roman"/>
+          <w:b w:val="false"/>
+          <w:bCs w:val="false"/>
+          <w:i w:val="false"/>
+          <w:iCs w:val="false"/>
+          <w:u w:val="none"/>
+        </w:rPr>
+        <w:tab/>
+        <w:tab/>
+        <w:tab/>
+      </w:r>
+      <w:r>
+        <w:rPr>
+          <w:rFonts w:ascii="Times New Roman" w:hAnsi="Times New Roman"/>
+          <w:b w:val="false"/>
+          <w:bCs w:val="false"/>
+          <w:i/>
+          <w:iCs/>
+          <w:u w:val="none"/>
+        </w:rPr>
+        <w:t>Functionality</w:t>
+      </w:r>
+      <w:r>
+        <w:rPr>
+          <w:rFonts w:ascii="Times New Roman" w:hAnsi="Times New Roman"/>
+          <w:b w:val="false"/>
+          <w:bCs w:val="false"/>
+          <w:i w:val="false"/>
+          <w:iCs w:val="false"/>
+          <w:u w:val="none"/>
+        </w:rPr>
+        <w:t>:</w:t>
+      </w:r>
+    </w:p>
+    <w:p>
+      <w:pPr>
+        <w:pStyle w:val="Normal"/>
+        <w:rPr/>
+      </w:pPr>
+      <w:r>
+        <w:rPr>
+          <w:rFonts w:ascii="Times New Roman" w:hAnsi="Times New Roman"/>
+          <w:b w:val="false"/>
+          <w:bCs w:val="false"/>
+          <w:i w:val="false"/>
+          <w:iCs w:val="false"/>
+          <w:u w:val="none"/>
+        </w:rPr>
+        <w:tab/>
+        <w:tab/>
+        <w:tab/>
+        <w:t xml:space="preserve">    i. Stores note data and facilitates attachment type, location </w:t>
+      </w:r>
+    </w:p>
+    <w:p>
+      <w:pPr>
+        <w:pStyle w:val="Normal"/>
+        <w:rPr/>
+      </w:pPr>
+      <w:r>
+        <w:rPr>
+          <w:rFonts w:ascii="Times New Roman" w:hAnsi="Times New Roman"/>
+          <w:b w:val="false"/>
+          <w:bCs w:val="false"/>
+          <w:u w:val="none"/>
+        </w:rPr>
+        <w:tab/>
+        <w:tab/>
+        <w:tab/>
+        <w:t xml:space="preserve">    ii. Note Visibility button controlled by </w:t>
+      </w:r>
+      <w:r>
+        <w:rPr>
+          <w:rFonts w:ascii="Times New Roman" w:hAnsi="Times New Roman"/>
+          <w:b w:val="false"/>
+          <w:bCs w:val="false"/>
+          <w:i/>
+          <w:iCs/>
+          <w:u w:val="none"/>
+        </w:rPr>
+        <w:t>visibleProperty</w:t>
+      </w:r>
+      <w:r>
+        <w:rPr>
+          <w:rFonts w:ascii="Times New Roman" w:hAnsi="Times New Roman"/>
+          <w:b w:val="false"/>
+          <w:bCs w:val="false"/>
+          <w:i w:val="false"/>
+          <w:iCs w:val="false"/>
+          <w:u w:val="none"/>
+        </w:rPr>
+        <w:t xml:space="preserve"> SimpleBooleanProperty</w:t>
+      </w:r>
+    </w:p>
+    <w:p>
+      <w:pPr>
+        <w:pStyle w:val="Normal"/>
+        <w:rPr/>
+      </w:pPr>
+      <w:r>
+        <w:rPr>
+          <w:rFonts w:ascii="Times New Roman" w:hAnsi="Times New Roman"/>
+          <w:b w:val="false"/>
+          <w:bCs w:val="false"/>
+          <w:u w:val="none"/>
+        </w:rPr>
+        <w:tab/>
+        <w:tab/>
+        <w:t>c3. Story editor window (triggered by New Story, Edit Active Story buttons)</w:t>
+      </w:r>
+    </w:p>
+    <w:p>
+      <w:pPr>
+        <w:pStyle w:val="Normal"/>
+        <w:rPr/>
+      </w:pPr>
+      <w:r>
+        <w:rPr>
+          <w:rFonts w:ascii="Times New Roman" w:hAnsi="Times New Roman"/>
+          <w:b w:val="false"/>
+          <w:bCs w:val="false"/>
+          <w:u w:val="none"/>
+        </w:rPr>
+        <w:tab/>
+        <w:tab/>
+        <w:tab/>
+      </w:r>
+      <w:r>
+        <w:rPr>
+          <w:rFonts w:ascii="Times New Roman" w:hAnsi="Times New Roman"/>
+          <w:b w:val="false"/>
+          <w:bCs w:val="false"/>
+          <w:i/>
+          <w:iCs/>
+          <w:u w:val="none"/>
+        </w:rPr>
+        <w:t>Main Class</w:t>
+      </w:r>
+      <w:r>
+        <w:rPr>
+          <w:rFonts w:ascii="Times New Roman" w:hAnsi="Times New Roman"/>
+          <w:b w:val="false"/>
+          <w:bCs w:val="false"/>
+          <w:i w:val="false"/>
+          <w:iCs w:val="false"/>
+          <w:u w:val="none"/>
+        </w:rPr>
+        <w:t>: StoryEditorController.java</w:t>
+      </w:r>
+    </w:p>
+    <w:p>
+      <w:pPr>
+        <w:pStyle w:val="Normal"/>
+        <w:rPr/>
+      </w:pPr>
+      <w:r>
+        <w:rPr>
+          <w:rFonts w:ascii="Times New Roman" w:hAnsi="Times New Roman"/>
+          <w:b w:val="false"/>
+          <w:bCs w:val="false"/>
+          <w:i w:val="false"/>
+          <w:iCs w:val="false"/>
+          <w:u w:val="none"/>
+        </w:rPr>
+        <w:tab/>
+        <w:tab/>
+        <w:tab/>
+      </w:r>
+      <w:r>
+        <w:rPr>
+          <w:rFonts w:ascii="Times New Roman" w:hAnsi="Times New Roman"/>
+          <w:b w:val="false"/>
+          <w:bCs w:val="false"/>
+          <w:i/>
+          <w:iCs/>
+          <w:u w:val="none"/>
+        </w:rPr>
+        <w:t xml:space="preserve">Class Location: </w:t>
+      </w:r>
+      <w:r>
+        <w:rPr>
+          <w:rFonts w:ascii="Times New Roman" w:hAnsi="Times New Roman"/>
+          <w:b w:val="false"/>
+          <w:bCs w:val="false"/>
+          <w:i w:val="false"/>
+          <w:iCs w:val="false"/>
+          <w:u w:val="none"/>
+        </w:rPr>
+        <w:t>src/wormguides/controllers/</w:t>
+      </w:r>
+    </w:p>
+    <w:p>
+      <w:pPr>
+        <w:pStyle w:val="Normal"/>
+        <w:rPr/>
+      </w:pPr>
+      <w:r>
+        <w:rPr>
+          <w:rFonts w:ascii="Times New Roman" w:hAnsi="Times New Roman"/>
+          <w:b w:val="false"/>
+          <w:bCs w:val="false"/>
+          <w:i w:val="false"/>
+          <w:iCs w:val="false"/>
+          <w:u w:val="none"/>
+        </w:rPr>
+        <w:tab/>
+        <w:tab/>
+        <w:tab/>
+      </w:r>
+      <w:r>
+        <w:rPr>
+          <w:rFonts w:ascii="Times New Roman" w:hAnsi="Times New Roman"/>
+          <w:b w:val="false"/>
+          <w:bCs w:val="false"/>
+          <w:i/>
+          <w:iCs/>
+          <w:u w:val="none"/>
+        </w:rPr>
+        <w:t>Functionality</w:t>
+      </w:r>
+      <w:r>
+        <w:rPr>
+          <w:rFonts w:ascii="Times New Roman" w:hAnsi="Times New Roman"/>
+          <w:b w:val="false"/>
+          <w:bCs w:val="false"/>
+          <w:i w:val="false"/>
+          <w:iCs w:val="false"/>
+          <w:u w:val="none"/>
+        </w:rPr>
+        <w:t>:</w:t>
+      </w:r>
+    </w:p>
+    <w:p>
+      <w:pPr>
+        <w:pStyle w:val="Normal"/>
+        <w:rPr/>
+      </w:pPr>
+      <w:r>
+        <w:rPr>
+          <w:rFonts w:ascii="Times New Roman" w:hAnsi="Times New Roman"/>
+          <w:b w:val="false"/>
+          <w:bCs w:val="false"/>
+          <w:i w:val="false"/>
+          <w:iCs w:val="false"/>
+          <w:u w:val="none"/>
+        </w:rPr>
+        <w:tab/>
+        <w:tab/>
+        <w:tab/>
+        <w:t xml:space="preserve">    i. Captures story data via editor window, converts to internal Story object. See class for documentation</w:t>
+      </w:r>
+    </w:p>
+    <w:p>
+      <w:pPr>
+        <w:pStyle w:val="Normal"/>
+        <w:rPr>
+          <w:rFonts w:ascii="Times New Roman" w:hAnsi="Times New Roman"/>
+          <w:b w:val="false"/>
+          <w:b w:val="false"/>
+          <w:bCs w:val="false"/>
+          <w:u w:val="none"/>
+        </w:rPr>
+      </w:pPr>
+      <w:r>
+        <w:rPr>
+          <w:rFonts w:ascii="Times New Roman" w:hAnsi="Times New Roman"/>
+          <w:b w:val="false"/>
+          <w:bCs w:val="false"/>
+          <w:u w:val="none"/>
+        </w:rPr>
       </w:r>
     </w:p>
     <w:p>
@@ -942,28 +1921,50 @@
           <w:u w:val="none"/>
         </w:rPr>
         <w:tab/>
-        <w:tab/>
-        <w:t>b2. Time slider</w:t>
-      </w:r>
-    </w:p>
-    <w:p>
-      <w:pPr>
-        <w:pStyle w:val="Normal"/>
-        <w:rPr>
-          <w:rFonts w:ascii="Times New Roman" w:hAnsi="Times New Roman"/>
-        </w:rPr>
-      </w:pPr>
-      <w:r>
-        <w:rPr>
-          <w:rFonts w:ascii="Times New Roman" w:hAnsi="Times New Roman"/>
-          <w:b w:val="false"/>
-          <w:bCs w:val="false"/>
-          <w:u w:val="none"/>
-        </w:rPr>
-        <w:tab/>
-        <w:tab/>
-        <w:tab/>
-        <w:t xml:space="preserve">- </w:t>
+        <w:t xml:space="preserve">d. </w:t>
+      </w:r>
+      <w:r>
+        <w:rPr>
+          <w:rFonts w:ascii="Times New Roman" w:hAnsi="Times New Roman"/>
+          <w:b/>
+          <w:bCs/>
+          <w:u w:val="none"/>
+        </w:rPr>
+        <w:t>Coloring and Display tab</w:t>
+      </w:r>
+    </w:p>
+    <w:p>
+      <w:pPr>
+        <w:pStyle w:val="Normal"/>
+        <w:rPr/>
+      </w:pPr>
+      <w:r>
+        <w:rPr>
+          <w:rFonts w:ascii="Times New Roman" w:hAnsi="Times New Roman"/>
+          <w:b w:val="false"/>
+          <w:bCs w:val="false"/>
+          <w:u w:val="none"/>
+        </w:rPr>
+        <w:tab/>
+        <w:tab/>
+        <w:t>d1. Find Cells tab</w:t>
+      </w:r>
+    </w:p>
+    <w:p>
+      <w:pPr>
+        <w:pStyle w:val="Normal"/>
+        <w:rPr/>
+      </w:pPr>
+      <w:r>
+        <w:rPr>
+          <w:rFonts w:ascii="Times New Roman" w:hAnsi="Times New Roman"/>
+          <w:b w:val="false"/>
+          <w:bCs w:val="false"/>
+          <w:u w:val="none"/>
+        </w:rPr>
+        <w:tab/>
+        <w:tab/>
+        <w:tab/>
       </w:r>
       <w:r>
         <w:rPr>
@@ -974,183 +1975,37 @@
           <w:iCs/>
           <w:u w:val="none"/>
         </w:rPr>
-        <w:t xml:space="preserve">timeSlider </w:t>
-      </w:r>
-      <w:r>
-        <w:rPr>
-          <w:rFonts w:ascii="Times New Roman" w:hAnsi="Times New Roman"/>
-          <w:b w:val="false"/>
-          <w:bCs w:val="false"/>
-          <w:i w:val="false"/>
-          <w:iCs w:val="false"/>
-          <w:u w:val="none"/>
-        </w:rPr>
-        <w:t>Slider (JavaFX component) listener defined in RootLayoutController.java line 787</w:t>
-      </w:r>
-    </w:p>
-    <w:p>
-      <w:pPr>
-        <w:pStyle w:val="Normal"/>
-        <w:rPr>
-          <w:rFonts w:ascii="Times New Roman" w:hAnsi="Times New Roman"/>
-          <w:b/>
-          <w:b/>
-          <w:bCs/>
-          <w:u w:val="none"/>
-        </w:rPr>
-      </w:pPr>
-      <w:r>
-        <w:rPr>
-          <w:rFonts w:ascii="Times New Roman" w:hAnsi="Times New Roman"/>
-          <w:b w:val="false"/>
-          <w:bCs w:val="false"/>
-          <w:u w:val="none"/>
-        </w:rPr>
-        <w:tab/>
-        <w:tab/>
-      </w:r>
-    </w:p>
-    <w:p>
-      <w:pPr>
-        <w:pStyle w:val="Normal"/>
-        <w:rPr>
-          <w:rFonts w:ascii="Times New Roman" w:hAnsi="Times New Roman"/>
-        </w:rPr>
-      </w:pPr>
-      <w:r>
-        <w:rPr>
-          <w:rFonts w:ascii="Times New Roman" w:hAnsi="Times New Roman"/>
-          <w:b w:val="false"/>
-          <w:bCs w:val="false"/>
-          <w:u w:val="none"/>
-        </w:rPr>
-        <w:tab/>
-        <w:tab/>
-        <w:t>b3. Zoom In/Out buttons</w:t>
-      </w:r>
-    </w:p>
-    <w:p>
-      <w:pPr>
-        <w:pStyle w:val="Normal"/>
-        <w:rPr>
-          <w:rFonts w:ascii="Times New Roman" w:hAnsi="Times New Roman"/>
-        </w:rPr>
-      </w:pPr>
-      <w:r>
-        <w:rPr>
-          <w:rFonts w:ascii="Times New Roman" w:hAnsi="Times New Roman"/>
-          <w:b/>
-          <w:bCs/>
-          <w:u w:val="none"/>
-        </w:rPr>
-        <w:tab/>
-        <w:tab/>
-        <w:tab/>
-        <w:t xml:space="preserve">- </w:t>
-      </w:r>
-      <w:r>
-        <w:rPr>
-          <w:rFonts w:ascii="Times New Roman" w:hAnsi="Times New Roman"/>
-          <w:b w:val="false"/>
-          <w:bCs w:val="false"/>
-          <w:u w:val="none"/>
-        </w:rPr>
-        <w:t xml:space="preserve">Zoom in button listener defined in Window3DController.java line 2845 </w:t>
-      </w:r>
-    </w:p>
-    <w:p>
-      <w:pPr>
-        <w:pStyle w:val="Normal"/>
-        <w:rPr>
-          <w:rFonts w:ascii="Times New Roman" w:hAnsi="Times New Roman"/>
-        </w:rPr>
-      </w:pPr>
-      <w:r>
-        <w:rPr>
-          <w:rFonts w:ascii="Times New Roman" w:hAnsi="Times New Roman"/>
-          <w:b/>
-          <w:bCs/>
-          <w:u w:val="none"/>
-        </w:rPr>
-        <w:tab/>
-        <w:tab/>
-        <w:tab/>
-        <w:t xml:space="preserve">- </w:t>
-      </w:r>
-      <w:r>
-        <w:rPr>
-          <w:rFonts w:ascii="Times New Roman" w:hAnsi="Times New Roman"/>
-          <w:b w:val="false"/>
-          <w:bCs w:val="false"/>
-          <w:u w:val="none"/>
-        </w:rPr>
-        <w:t>Zoom out button listener defined in Window3DController.java line 2862</w:t>
-      </w:r>
-    </w:p>
-    <w:p>
-      <w:pPr>
-        <w:pStyle w:val="Normal"/>
-        <w:rPr>
-          <w:b w:val="false"/>
-          <w:b w:val="false"/>
-          <w:bCs w:val="false"/>
-          <w:u w:val="none"/>
-        </w:rPr>
-      </w:pPr>
-      <w:r>
-        <w:rPr>
-          <w:b w:val="false"/>
-          <w:bCs w:val="false"/>
-          <w:u w:val="none"/>
-        </w:rPr>
-      </w:r>
-    </w:p>
-    <w:p>
-      <w:pPr>
-        <w:pStyle w:val="Normal"/>
-        <w:rPr>
-          <w:rFonts w:ascii="Times New Roman" w:hAnsi="Times New Roman"/>
-        </w:rPr>
-      </w:pPr>
-      <w:r>
-        <w:rPr>
-          <w:rFonts w:ascii="Times New Roman" w:hAnsi="Times New Roman"/>
-          <w:b w:val="false"/>
-          <w:bCs w:val="false"/>
-          <w:u w:val="none"/>
-        </w:rPr>
-        <w:tab/>
-        <w:tab/>
-        <w:t>b4. Info section</w:t>
-      </w:r>
-    </w:p>
-    <w:p>
-      <w:pPr>
-        <w:pStyle w:val="Normal"/>
-        <w:rPr>
-          <w:rFonts w:ascii="Times New Roman" w:hAnsi="Times New Roman"/>
-        </w:rPr>
-      </w:pPr>
-      <w:r>
-        <w:rPr>
-          <w:rFonts w:ascii="Times New Roman" w:hAnsi="Times New Roman"/>
-          <w:b/>
-          <w:bCs/>
-          <w:u w:val="none"/>
-        </w:rPr>
-        <w:tab/>
-        <w:tab/>
-        <w:tab/>
-        <w:t xml:space="preserve">- </w:t>
-      </w:r>
-      <w:r>
-        <w:rPr>
-          <w:rFonts w:ascii="Times New Roman" w:hAnsi="Times New Roman"/>
-          <w:b w:val="false"/>
-          <w:bCs w:val="false"/>
-          <w:u w:val="none"/>
-        </w:rPr>
-        <w:t xml:space="preserve">Controlled by RootLayoutController.java </w:t>
+        <w:t>Main Class</w:t>
+      </w:r>
+      <w:r>
+        <w:rPr>
+          <w:rFonts w:ascii="Times New Roman" w:hAnsi="Times New Roman"/>
+          <w:b w:val="false"/>
+          <w:bCs w:val="false"/>
+          <w:i w:val="false"/>
+          <w:iCs w:val="false"/>
+          <w:u w:val="none"/>
+        </w:rPr>
+        <w:t>: SearchLayer.java</w:t>
+      </w:r>
+    </w:p>
+    <w:p>
+      <w:pPr>
+        <w:pStyle w:val="Normal"/>
+        <w:rPr/>
+      </w:pPr>
+      <w:r>
+        <w:rPr>
+          <w:rFonts w:ascii="Times New Roman" w:hAnsi="Times New Roman"/>
+          <w:b w:val="false"/>
+          <w:bCs w:val="false"/>
+          <w:i w:val="false"/>
+          <w:iCs w:val="false"/>
+          <w:u w:val="none"/>
+        </w:rPr>
+        <w:tab/>
+        <w:tab/>
+        <w:tab/>
       </w:r>
       <w:r>
         <w:rPr>
@@ -1161,221 +2016,804 @@
           <w:iCs/>
           <w:u w:val="none"/>
         </w:rPr>
-        <w:t xml:space="preserve">setSelectedEntityInfo() </w:t>
-      </w:r>
-      <w:r>
-        <w:rPr>
-          <w:rFonts w:ascii="Times New Roman" w:hAnsi="Times New Roman"/>
-          <w:b w:val="false"/>
-          <w:bCs w:val="false"/>
-          <w:i w:val="false"/>
-          <w:iCs w:val="false"/>
-          <w:u w:val="none"/>
-        </w:rPr>
-        <w:t xml:space="preserve">line 853, sets the entity name and queries the description either from the active story in the case of a selected structure, or the partslist in the case of a cell lineage named entity </w:t>
-      </w:r>
-    </w:p>
-    <w:p>
-      <w:pPr>
-        <w:pStyle w:val="Normal"/>
-        <w:rPr>
-          <w:rFonts w:ascii="Times New Roman" w:hAnsi="Times New Roman"/>
-          <w:b/>
-          <w:b/>
-          <w:bCs/>
-          <w:u w:val="none"/>
-        </w:rPr>
-      </w:pPr>
-      <w:r>
-        <w:rPr>
-          <w:rFonts w:ascii="Times New Roman" w:hAnsi="Times New Roman"/>
-          <w:b w:val="false"/>
-          <w:bCs w:val="false"/>
-          <w:u w:val="none"/>
-        </w:rPr>
-        <w:tab/>
-      </w:r>
-    </w:p>
-    <w:p>
-      <w:pPr>
-        <w:pStyle w:val="Normal"/>
-        <w:rPr>
-          <w:rFonts w:ascii="Times New Roman" w:hAnsi="Times New Roman"/>
-          <w:b/>
-          <w:b/>
-          <w:bCs/>
-          <w:u w:val="none"/>
-        </w:rPr>
-      </w:pPr>
-      <w:r>
-        <w:rPr>
-          <w:rFonts w:ascii="Times New Roman" w:hAnsi="Times New Roman"/>
-          <w:b w:val="false"/>
-          <w:bCs w:val="false"/>
-          <w:u w:val="none"/>
-        </w:rPr>
-        <w:tab/>
-        <w:t xml:space="preserve">c. </w:t>
-      </w:r>
-      <w:r>
-        <w:rPr>
-          <w:rFonts w:ascii="Times New Roman" w:hAnsi="Times New Roman"/>
-          <w:b/>
-          <w:bCs/>
-          <w:u w:val="none"/>
-        </w:rPr>
-        <w:t>Story Editor tab</w:t>
-      </w:r>
-    </w:p>
-    <w:p>
-      <w:pPr>
-        <w:pStyle w:val="Normal"/>
-        <w:rPr>
-          <w:rFonts w:ascii="Times New Roman" w:hAnsi="Times New Roman"/>
-          <w:b/>
-          <w:b/>
-          <w:bCs/>
-          <w:u w:val="none"/>
-        </w:rPr>
-      </w:pPr>
-      <w:r>
-        <w:rPr>
-          <w:rFonts w:ascii="Times New Roman" w:hAnsi="Times New Roman"/>
-          <w:b w:val="false"/>
-          <w:bCs w:val="false"/>
-          <w:u w:val="none"/>
-        </w:rPr>
-        <w:tab/>
-      </w:r>
-    </w:p>
-    <w:p>
-      <w:pPr>
-        <w:pStyle w:val="Normal"/>
-        <w:rPr>
-          <w:rFonts w:ascii="Times New Roman" w:hAnsi="Times New Roman"/>
-          <w:b/>
-          <w:b/>
-          <w:bCs/>
-          <w:u w:val="none"/>
-        </w:rPr>
-      </w:pPr>
-      <w:r>
-        <w:rPr>
-          <w:rFonts w:ascii="Times New Roman" w:hAnsi="Times New Roman"/>
-          <w:b w:val="false"/>
-          <w:bCs w:val="false"/>
-          <w:u w:val="none"/>
-        </w:rPr>
-        <w:tab/>
-        <w:t xml:space="preserve">d. </w:t>
-      </w:r>
-      <w:r>
-        <w:rPr>
-          <w:rFonts w:ascii="Times New Roman" w:hAnsi="Times New Roman"/>
-          <w:b/>
-          <w:bCs/>
-          <w:u w:val="none"/>
-        </w:rPr>
-        <w:t>Coloring and Display tab</w:t>
-      </w:r>
-    </w:p>
-    <w:p>
-      <w:pPr>
-        <w:pStyle w:val="Normal"/>
-        <w:rPr>
-          <w:rFonts w:ascii="Times New Roman" w:hAnsi="Times New Roman"/>
-          <w:b/>
-          <w:b/>
-          <w:bCs/>
-          <w:u w:val="none"/>
-        </w:rPr>
-      </w:pPr>
-      <w:r>
-        <w:rPr>
-          <w:rFonts w:ascii="Times New Roman" w:hAnsi="Times New Roman"/>
-          <w:b w:val="false"/>
-          <w:bCs w:val="false"/>
-          <w:u w:val="none"/>
-        </w:rPr>
-        <w:tab/>
-        <w:tab/>
-        <w:t>c1. Find Cells tab</w:t>
-      </w:r>
-    </w:p>
-    <w:p>
-      <w:pPr>
-        <w:pStyle w:val="Normal"/>
-        <w:rPr>
-          <w:rFonts w:ascii="Times New Roman" w:hAnsi="Times New Roman"/>
-          <w:b/>
-          <w:b/>
-          <w:bCs/>
-          <w:u w:val="none"/>
-        </w:rPr>
-      </w:pPr>
-      <w:r>
-        <w:rPr>
-          <w:rFonts w:ascii="Times New Roman" w:hAnsi="Times New Roman"/>
-          <w:b w:val="false"/>
-          <w:bCs w:val="false"/>
-          <w:u w:val="none"/>
-        </w:rPr>
-        <w:tab/>
-        <w:tab/>
-        <w:t>c2. Find Structures tab</w:t>
-      </w:r>
-    </w:p>
-    <w:p>
-      <w:pPr>
-        <w:pStyle w:val="Normal"/>
-        <w:rPr>
-          <w:rFonts w:ascii="Times New Roman" w:hAnsi="Times New Roman"/>
-          <w:b/>
-          <w:b/>
-          <w:bCs/>
-          <w:u w:val="none"/>
-        </w:rPr>
-      </w:pPr>
-      <w:r>
-        <w:rPr>
-          <w:rFonts w:ascii="Times New Roman" w:hAnsi="Times New Roman"/>
-          <w:b w:val="false"/>
-          <w:bCs w:val="false"/>
-          <w:u w:val="none"/>
-        </w:rPr>
-        <w:tab/>
-        <w:tab/>
-        <w:t xml:space="preserve">c3. Display Options tab </w:t>
-      </w:r>
-    </w:p>
-    <w:p>
-      <w:pPr>
-        <w:pStyle w:val="Normal"/>
-        <w:rPr>
-          <w:rFonts w:ascii="Times New Roman" w:hAnsi="Times New Roman"/>
-          <w:b w:val="false"/>
-          <w:b w:val="false"/>
-          <w:bCs w:val="false"/>
-        </w:rPr>
-      </w:pPr>
-      <w:r>
-        <w:rPr>
-          <w:rFonts w:ascii="Times New Roman" w:hAnsi="Times New Roman"/>
-          <w:b w:val="false"/>
-          <w:bCs w:val="false"/>
-        </w:rPr>
-      </w:r>
-    </w:p>
-    <w:p>
-      <w:pPr>
-        <w:pStyle w:val="Normal"/>
-        <w:rPr>
-          <w:rFonts w:ascii="Times New Roman" w:hAnsi="Times New Roman"/>
-          <w:b/>
-          <w:b/>
-          <w:bCs/>
-          <w:u w:val="none"/>
-        </w:rPr>
+        <w:t>Class Location</w:t>
+      </w:r>
+      <w:r>
+        <w:rPr>
+          <w:rFonts w:ascii="Times New Roman" w:hAnsi="Times New Roman"/>
+          <w:b w:val="false"/>
+          <w:bCs w:val="false"/>
+          <w:i w:val="false"/>
+          <w:iCs w:val="false"/>
+          <w:u w:val="none"/>
+        </w:rPr>
+        <w:t>: src/wormguides/layers/</w:t>
+      </w:r>
+    </w:p>
+    <w:p>
+      <w:pPr>
+        <w:pStyle w:val="Normal"/>
+        <w:rPr/>
+      </w:pPr>
+      <w:r>
+        <w:rPr>
+          <w:rFonts w:ascii="Times New Roman" w:hAnsi="Times New Roman"/>
+          <w:b w:val="false"/>
+          <w:bCs w:val="false"/>
+          <w:i w:val="false"/>
+          <w:iCs w:val="false"/>
+          <w:u w:val="none"/>
+        </w:rPr>
+        <w:tab/>
+        <w:tab/>
+        <w:tab/>
+      </w:r>
+      <w:r>
+        <w:rPr>
+          <w:rFonts w:ascii="Times New Roman" w:hAnsi="Times New Roman"/>
+          <w:b w:val="false"/>
+          <w:bCs w:val="false"/>
+          <w:i/>
+          <w:iCs/>
+          <w:u w:val="none"/>
+        </w:rPr>
+        <w:t>Functionality</w:t>
+      </w:r>
+      <w:r>
+        <w:rPr>
+          <w:rFonts w:ascii="Times New Roman" w:hAnsi="Times New Roman"/>
+          <w:b w:val="false"/>
+          <w:bCs w:val="false"/>
+          <w:i w:val="false"/>
+          <w:iCs w:val="false"/>
+          <w:u w:val="none"/>
+        </w:rPr>
+        <w:t>:</w:t>
+      </w:r>
+    </w:p>
+    <w:p>
+      <w:pPr>
+        <w:pStyle w:val="Normal"/>
+        <w:rPr/>
+      </w:pPr>
+      <w:r>
+        <w:rPr>
+          <w:rFonts w:ascii="Times New Roman" w:hAnsi="Times New Roman"/>
+          <w:b w:val="false"/>
+          <w:bCs w:val="false"/>
+          <w:u w:val="none"/>
+        </w:rPr>
+        <w:tab/>
+        <w:tab/>
+        <w:tab/>
+        <w:tab/>
+        <w:t xml:space="preserve">i. Cells search field, controlled by </w:t>
+      </w:r>
+      <w:r>
+        <w:rPr>
+          <w:rFonts w:ascii="Times New Roman" w:hAnsi="Times New Roman"/>
+          <w:b w:val="false"/>
+          <w:bCs w:val="false"/>
+          <w:i/>
+          <w:iCs/>
+          <w:u w:val="none"/>
+        </w:rPr>
+        <w:t>searchTextField</w:t>
+      </w:r>
+      <w:r>
+        <w:rPr>
+          <w:rFonts w:ascii="Times New Roman" w:hAnsi="Times New Roman"/>
+          <w:b w:val="false"/>
+          <w:bCs w:val="false"/>
+          <w:i w:val="false"/>
+          <w:iCs w:val="false"/>
+          <w:u w:val="none"/>
+        </w:rPr>
+        <w:t xml:space="preserve"> TextField, listener at line 761, queries the model based on the defined criteria on the SearchLayer. The results of the search are populated in the searchResultsList ObvservableList&lt;String&gt; using the </w:t>
+      </w:r>
+      <w:r>
+        <w:rPr>
+          <w:rFonts w:ascii="Times New Roman" w:hAnsi="Times New Roman"/>
+          <w:b w:val="false"/>
+          <w:bCs w:val="false"/>
+          <w:i/>
+          <w:iCs/>
+          <w:u w:val="none"/>
+        </w:rPr>
+        <w:t>refreshSearchResultsList()</w:t>
+      </w:r>
+      <w:r>
+        <w:rPr>
+          <w:rFonts w:ascii="Times New Roman" w:hAnsi="Times New Roman"/>
+          <w:b w:val="false"/>
+          <w:bCs w:val="false"/>
+          <w:i w:val="false"/>
+          <w:iCs w:val="false"/>
+          <w:u w:val="none"/>
+        </w:rPr>
+        <w:t xml:space="preserve"> method line 771, and displayed in the layer’s list view. The scene is also updated to highlight the results of the search</w:t>
+      </w:r>
+    </w:p>
+    <w:p>
+      <w:pPr>
+        <w:pStyle w:val="Normal"/>
+        <w:rPr>
+          <w:rFonts w:ascii="Times New Roman" w:hAnsi="Times New Roman"/>
+          <w:b w:val="false"/>
+          <w:b w:val="false"/>
+          <w:bCs w:val="false"/>
+          <w:i w:val="false"/>
+          <w:i w:val="false"/>
+          <w:iCs w:val="false"/>
+          <w:u w:val="none"/>
+        </w:rPr>
+      </w:pPr>
+      <w:r>
+        <w:rPr>
+          <w:rFonts w:ascii="Times New Roman" w:hAnsi="Times New Roman"/>
+          <w:b w:val="false"/>
+          <w:bCs w:val="false"/>
+          <w:i w:val="false"/>
+          <w:iCs w:val="false"/>
+          <w:u w:val="none"/>
+        </w:rPr>
+      </w:r>
+    </w:p>
+    <w:p>
+      <w:pPr>
+        <w:pStyle w:val="Normal"/>
+        <w:rPr/>
+      </w:pPr>
+      <w:r>
+        <w:rPr>
+          <w:rFonts w:ascii="Times New Roman" w:hAnsi="Times New Roman"/>
+          <w:b w:val="false"/>
+          <w:bCs w:val="false"/>
+          <w:u w:val="none"/>
+        </w:rPr>
+        <w:tab/>
+        <w:tab/>
+        <w:tab/>
+        <w:tab/>
+        <w:t xml:space="preserve">ii. Add rule button </w:t>
+      </w:r>
+      <w:r>
+        <w:rPr>
+          <w:rFonts w:ascii="Times New Roman" w:hAnsi="Times New Roman"/>
+          <w:b w:val="false"/>
+          <w:bCs w:val="false"/>
+          <w:i/>
+          <w:iCs/>
+          <w:u w:val="none"/>
+        </w:rPr>
+        <w:t>addRuleButton</w:t>
+      </w:r>
+      <w:r>
+        <w:rPr>
+          <w:rFonts w:ascii="Times New Roman" w:hAnsi="Times New Roman"/>
+          <w:b w:val="false"/>
+          <w:bCs w:val="false"/>
+          <w:i w:val="false"/>
+          <w:iCs w:val="false"/>
+          <w:u w:val="none"/>
+        </w:rPr>
+        <w:t xml:space="preserve"> adds a color rule using the </w:t>
+      </w:r>
+      <w:r>
+        <w:rPr>
+          <w:rFonts w:ascii="Times New Roman" w:hAnsi="Times New Roman"/>
+          <w:b w:val="false"/>
+          <w:bCs w:val="false"/>
+          <w:i/>
+          <w:iCs/>
+          <w:u w:val="none"/>
+        </w:rPr>
+        <w:t>getAddButtonClickHandler()</w:t>
+      </w:r>
+      <w:r>
+        <w:rPr>
+          <w:rFonts w:ascii="Times New Roman" w:hAnsi="Times New Roman"/>
+          <w:b w:val="false"/>
+          <w:bCs w:val="false"/>
+          <w:i w:val="false"/>
+          <w:iCs w:val="false"/>
+          <w:u w:val="none"/>
+        </w:rPr>
+        <w:t xml:space="preserve"> method line 716, which calls the </w:t>
+      </w:r>
+      <w:r>
+        <w:rPr>
+          <w:rFonts w:ascii="Times New Roman" w:hAnsi="Times New Roman"/>
+          <w:b w:val="false"/>
+          <w:bCs w:val="false"/>
+          <w:i/>
+          <w:iCs/>
+          <w:u w:val="none"/>
+        </w:rPr>
+        <w:t>addCallRule()</w:t>
+      </w:r>
+      <w:r>
+        <w:rPr>
+          <w:rFonts w:ascii="Times New Roman" w:hAnsi="Times New Roman"/>
+          <w:b w:val="false"/>
+          <w:bCs w:val="false"/>
+          <w:i w:val="false"/>
+          <w:iCs w:val="false"/>
+          <w:u w:val="none"/>
+        </w:rPr>
+        <w:t xml:space="preserve"> method line 550</w:t>
+      </w:r>
+    </w:p>
+    <w:p>
+      <w:pPr>
+        <w:pStyle w:val="Normal"/>
+        <w:rPr>
+          <w:rFonts w:ascii="Times New Roman" w:hAnsi="Times New Roman"/>
+          <w:b w:val="false"/>
+          <w:b w:val="false"/>
+          <w:bCs w:val="false"/>
+          <w:i w:val="false"/>
+          <w:i w:val="false"/>
+          <w:iCs w:val="false"/>
+          <w:u w:val="none"/>
+        </w:rPr>
+      </w:pPr>
+      <w:r>
+        <w:rPr>
+          <w:rFonts w:ascii="Times New Roman" w:hAnsi="Times New Roman"/>
+          <w:b w:val="false"/>
+          <w:bCs w:val="false"/>
+          <w:i w:val="false"/>
+          <w:iCs w:val="false"/>
+          <w:u w:val="none"/>
+        </w:rPr>
+      </w:r>
+    </w:p>
+    <w:p>
+      <w:pPr>
+        <w:pStyle w:val="Normal"/>
+        <w:rPr/>
+      </w:pPr>
+      <w:r>
+        <w:rPr>
+          <w:rFonts w:ascii="Times New Roman" w:hAnsi="Times New Roman"/>
+          <w:b w:val="false"/>
+          <w:bCs w:val="false"/>
+          <w:u w:val="none"/>
+        </w:rPr>
+        <w:tab/>
+        <w:tab/>
+        <w:t>d2. Find Structures tab</w:t>
+      </w:r>
+    </w:p>
+    <w:p>
+      <w:pPr>
+        <w:pStyle w:val="Normal"/>
+        <w:rPr/>
+      </w:pPr>
+      <w:r>
+        <w:rPr>
+          <w:rFonts w:ascii="Times New Roman" w:hAnsi="Times New Roman"/>
+          <w:b w:val="false"/>
+          <w:bCs w:val="false"/>
+          <w:u w:val="none"/>
+        </w:rPr>
+        <w:tab/>
+        <w:tab/>
+        <w:tab/>
+      </w:r>
+      <w:r>
+        <w:rPr>
+          <w:rFonts w:ascii="Times New Roman" w:hAnsi="Times New Roman"/>
+          <w:b w:val="false"/>
+          <w:bCs w:val="false"/>
+          <w:i/>
+          <w:iCs/>
+          <w:u w:val="none"/>
+        </w:rPr>
+        <w:t>Main Class</w:t>
+      </w:r>
+      <w:r>
+        <w:rPr>
+          <w:rFonts w:ascii="Times New Roman" w:hAnsi="Times New Roman"/>
+          <w:b w:val="false"/>
+          <w:bCs w:val="false"/>
+          <w:i w:val="false"/>
+          <w:iCs w:val="false"/>
+          <w:u w:val="none"/>
+        </w:rPr>
+        <w:t>: StructuresLayer.java</w:t>
+      </w:r>
+    </w:p>
+    <w:p>
+      <w:pPr>
+        <w:pStyle w:val="Normal"/>
+        <w:rPr/>
+      </w:pPr>
+      <w:r>
+        <w:rPr>
+          <w:rFonts w:ascii="Times New Roman" w:hAnsi="Times New Roman"/>
+          <w:b w:val="false"/>
+          <w:bCs w:val="false"/>
+          <w:i w:val="false"/>
+          <w:iCs w:val="false"/>
+          <w:u w:val="none"/>
+        </w:rPr>
+        <w:tab/>
+        <w:tab/>
+        <w:tab/>
+      </w:r>
+      <w:r>
+        <w:rPr>
+          <w:rFonts w:ascii="Times New Roman" w:hAnsi="Times New Roman"/>
+          <w:b w:val="false"/>
+          <w:bCs w:val="false"/>
+          <w:i/>
+          <w:iCs/>
+          <w:u w:val="none"/>
+        </w:rPr>
+        <w:t>Class Location</w:t>
+      </w:r>
+      <w:r>
+        <w:rPr>
+          <w:rFonts w:ascii="Times New Roman" w:hAnsi="Times New Roman"/>
+          <w:b w:val="false"/>
+          <w:bCs w:val="false"/>
+          <w:i w:val="false"/>
+          <w:iCs w:val="false"/>
+          <w:u w:val="none"/>
+        </w:rPr>
+        <w:t>: src/wormguides/layers/</w:t>
+      </w:r>
+    </w:p>
+    <w:p>
+      <w:pPr>
+        <w:pStyle w:val="Normal"/>
+        <w:rPr/>
+      </w:pPr>
+      <w:r>
+        <w:rPr>
+          <w:rFonts w:ascii="Times New Roman" w:hAnsi="Times New Roman"/>
+          <w:b w:val="false"/>
+          <w:bCs w:val="false"/>
+          <w:i w:val="false"/>
+          <w:iCs w:val="false"/>
+          <w:u w:val="none"/>
+        </w:rPr>
+        <w:tab/>
+        <w:tab/>
+        <w:tab/>
+      </w:r>
+      <w:r>
+        <w:rPr>
+          <w:rFonts w:ascii="Times New Roman" w:hAnsi="Times New Roman"/>
+          <w:b w:val="false"/>
+          <w:bCs w:val="false"/>
+          <w:i/>
+          <w:iCs/>
+          <w:u w:val="none"/>
+        </w:rPr>
+        <w:t>Functionality</w:t>
+      </w:r>
+      <w:r>
+        <w:rPr>
+          <w:rFonts w:ascii="Times New Roman" w:hAnsi="Times New Roman"/>
+          <w:b w:val="false"/>
+          <w:bCs w:val="false"/>
+          <w:i w:val="false"/>
+          <w:iCs w:val="false"/>
+          <w:u w:val="none"/>
+        </w:rPr>
+        <w:t>:</w:t>
+      </w:r>
+    </w:p>
+    <w:p>
+      <w:pPr>
+        <w:pStyle w:val="Normal"/>
+        <w:rPr/>
+      </w:pPr>
+      <w:r>
+        <w:rPr>
+          <w:rFonts w:ascii="Times New Roman" w:hAnsi="Times New Roman"/>
+          <w:b w:val="false"/>
+          <w:bCs w:val="false"/>
+          <w:u w:val="none"/>
+        </w:rPr>
+        <w:tab/>
+        <w:tab/>
+        <w:tab/>
+        <w:tab/>
+        <w:t xml:space="preserve">i. Structures search field, controlled by </w:t>
+      </w:r>
+      <w:r>
+        <w:rPr>
+          <w:rFonts w:ascii="Times New Roman" w:hAnsi="Times New Roman"/>
+          <w:b w:val="false"/>
+          <w:bCs w:val="false"/>
+          <w:i/>
+          <w:iCs/>
+          <w:u w:val="none"/>
+        </w:rPr>
+        <w:t>searchField</w:t>
+      </w:r>
+      <w:r>
+        <w:rPr>
+          <w:rFonts w:ascii="Times New Roman" w:hAnsi="Times New Roman"/>
+          <w:b w:val="false"/>
+          <w:bCs w:val="false"/>
+          <w:i w:val="false"/>
+          <w:iCs w:val="false"/>
+          <w:u w:val="none"/>
+        </w:rPr>
+        <w:t xml:space="preserve"> TextField, listener at line 99, queries the </w:t>
+      </w:r>
+      <w:r>
+        <w:rPr>
+          <w:rFonts w:ascii="Times New Roman" w:hAnsi="Times New Roman"/>
+          <w:b w:val="false"/>
+          <w:bCs w:val="false"/>
+          <w:i/>
+          <w:iCs/>
+          <w:u w:val="none"/>
+        </w:rPr>
+        <w:t>sceneElementsList</w:t>
+      </w:r>
+      <w:r>
+        <w:rPr>
+          <w:rFonts w:ascii="Times New Roman" w:hAnsi="Times New Roman"/>
+          <w:b w:val="false"/>
+          <w:bCs w:val="false"/>
+          <w:i w:val="false"/>
+          <w:iCs w:val="false"/>
+          <w:u w:val="none"/>
+        </w:rPr>
+        <w:t xml:space="preserve"> (primary data structure for complex geometry in scene, located in src/wormguides/models/subscenegeometry) for search hits. The results are populated into the </w:t>
+      </w:r>
+      <w:r>
+        <w:rPr>
+          <w:rFonts w:ascii="Times New Roman" w:hAnsi="Times New Roman"/>
+          <w:b w:val="false"/>
+          <w:bCs w:val="false"/>
+          <w:i/>
+          <w:iCs/>
+          <w:u w:val="none"/>
+        </w:rPr>
+        <w:t>searchStructuresResultsList</w:t>
+      </w:r>
+      <w:r>
+        <w:rPr>
+          <w:rFonts w:ascii="Times New Roman" w:hAnsi="Times New Roman"/>
+          <w:b w:val="false"/>
+          <w:bCs w:val="false"/>
+          <w:i w:val="false"/>
+          <w:iCs w:val="false"/>
+          <w:u w:val="none"/>
+        </w:rPr>
+        <w:t xml:space="preserve"> ObservableList&lt;String&gt; in StructuresLayer.</w:t>
+      </w:r>
+    </w:p>
+    <w:p>
+      <w:pPr>
+        <w:pStyle w:val="Normal"/>
+        <w:rPr/>
+      </w:pPr>
+      <w:r>
+        <w:rPr>
+          <w:rFonts w:ascii="Times New Roman" w:hAnsi="Times New Roman"/>
+          <w:b w:val="false"/>
+          <w:bCs w:val="false"/>
+          <w:u w:val="none"/>
+        </w:rPr>
+        <w:tab/>
+        <w:tab/>
+        <w:tab/>
+        <w:tab/>
+      </w:r>
+    </w:p>
+    <w:p>
+      <w:pPr>
+        <w:pStyle w:val="Normal"/>
+        <w:rPr/>
+      </w:pPr>
+      <w:r>
+        <w:rPr>
+          <w:rFonts w:ascii="Times New Roman" w:hAnsi="Times New Roman"/>
+          <w:b w:val="false"/>
+          <w:bCs w:val="false"/>
+          <w:u w:val="none"/>
+        </w:rPr>
+        <w:tab/>
+        <w:tab/>
+        <w:tab/>
+        <w:tab/>
+        <w:t xml:space="preserve">ii. Select Structures list view, underlying model housed in </w:t>
+      </w:r>
+      <w:r>
+        <w:rPr>
+          <w:rFonts w:ascii="Times New Roman" w:hAnsi="Times New Roman"/>
+          <w:b w:val="false"/>
+          <w:bCs w:val="false"/>
+          <w:i/>
+          <w:iCs/>
+          <w:u w:val="none"/>
+        </w:rPr>
+        <w:t>structuresTreeView</w:t>
+      </w:r>
+      <w:r>
+        <w:rPr>
+          <w:rFonts w:ascii="Times New Roman" w:hAnsi="Times New Roman"/>
+          <w:b w:val="false"/>
+          <w:bCs w:val="false"/>
+          <w:i w:val="false"/>
+          <w:iCs w:val="false"/>
+          <w:u w:val="none"/>
+        </w:rPr>
+        <w:t xml:space="preserve"> TreeView&lt;StructureTreeNode&gt;, facilitates expansion of tree structure and updates the shared variable </w:t>
+      </w:r>
+      <w:r>
+        <w:rPr>
+          <w:rFonts w:ascii="Times New Roman" w:hAnsi="Times New Roman"/>
+          <w:b w:val="false"/>
+          <w:bCs w:val="false"/>
+          <w:i/>
+          <w:iCs/>
+          <w:u w:val="none"/>
+        </w:rPr>
+        <w:t>selectedStructureNameProperty</w:t>
+      </w:r>
+      <w:r>
+        <w:rPr>
+          <w:rFonts w:ascii="Times New Roman" w:hAnsi="Times New Roman"/>
+          <w:b w:val="false"/>
+          <w:bCs w:val="false"/>
+          <w:i w:val="false"/>
+          <w:iCs w:val="false"/>
+          <w:u w:val="none"/>
+        </w:rPr>
+        <w:t xml:space="preserve"> to populate sub 3D window panel with structure information. Listener at line 117</w:t>
+      </w:r>
+    </w:p>
+    <w:p>
+      <w:pPr>
+        <w:pStyle w:val="Normal"/>
+        <w:rPr>
+          <w:rFonts w:ascii="Times New Roman" w:hAnsi="Times New Roman"/>
+          <w:b w:val="false"/>
+          <w:b w:val="false"/>
+          <w:bCs w:val="false"/>
+          <w:i w:val="false"/>
+          <w:i w:val="false"/>
+          <w:iCs w:val="false"/>
+          <w:u w:val="none"/>
+        </w:rPr>
+      </w:pPr>
+      <w:r>
+        <w:rPr>
+          <w:rFonts w:ascii="Times New Roman" w:hAnsi="Times New Roman"/>
+          <w:b w:val="false"/>
+          <w:bCs w:val="false"/>
+          <w:i w:val="false"/>
+          <w:iCs w:val="false"/>
+          <w:u w:val="none"/>
+        </w:rPr>
+      </w:r>
+    </w:p>
+    <w:p>
+      <w:pPr>
+        <w:pStyle w:val="Normal"/>
+        <w:rPr/>
+      </w:pPr>
+      <w:r>
+        <w:rPr>
+          <w:rFonts w:ascii="Times New Roman" w:hAnsi="Times New Roman"/>
+          <w:b w:val="false"/>
+          <w:bCs w:val="false"/>
+          <w:u w:val="none"/>
+        </w:rPr>
+        <w:tab/>
+        <w:tab/>
+        <w:t>d3. Display Options tab</w:t>
+      </w:r>
+    </w:p>
+    <w:p>
+      <w:pPr>
+        <w:pStyle w:val="Normal"/>
+        <w:rPr/>
+      </w:pPr>
+      <w:r>
+        <w:rPr>
+          <w:rFonts w:ascii="Times New Roman" w:hAnsi="Times New Roman"/>
+          <w:b w:val="false"/>
+          <w:bCs w:val="false"/>
+          <w:u w:val="none"/>
+        </w:rPr>
+        <w:tab/>
+        <w:tab/>
+        <w:tab/>
+      </w:r>
+      <w:r>
+        <w:rPr>
+          <w:rFonts w:ascii="Times New Roman" w:hAnsi="Times New Roman"/>
+          <w:b w:val="false"/>
+          <w:bCs w:val="false"/>
+          <w:i/>
+          <w:iCs/>
+          <w:u w:val="none"/>
+        </w:rPr>
+        <w:t>Main Classes</w:t>
+      </w:r>
+      <w:r>
+        <w:rPr>
+          <w:rFonts w:ascii="Times New Roman" w:hAnsi="Times New Roman"/>
+          <w:b w:val="false"/>
+          <w:bCs w:val="false"/>
+          <w:i w:val="false"/>
+          <w:iCs w:val="false"/>
+          <w:u w:val="none"/>
+        </w:rPr>
+        <w:t>: DisplayLayer.java, Rule.java, Window3DController.java</w:t>
+      </w:r>
+    </w:p>
+    <w:p>
+      <w:pPr>
+        <w:pStyle w:val="Normal"/>
+        <w:rPr/>
+      </w:pPr>
+      <w:r>
+        <w:rPr>
+          <w:rFonts w:ascii="Times New Roman" w:hAnsi="Times New Roman"/>
+          <w:b w:val="false"/>
+          <w:bCs w:val="false"/>
+          <w:u w:val="none"/>
+        </w:rPr>
+        <w:tab/>
+        <w:tab/>
+        <w:tab/>
+        <w:t xml:space="preserve">iv. Rules list view is populated by </w:t>
+      </w:r>
+      <w:r>
+        <w:rPr>
+          <w:rFonts w:ascii="Times New Roman" w:hAnsi="Times New Roman"/>
+          <w:b w:val="false"/>
+          <w:bCs w:val="false"/>
+          <w:i/>
+          <w:iCs/>
+          <w:u w:val="none"/>
+        </w:rPr>
+        <w:t>currentRulesList</w:t>
+      </w:r>
+      <w:r>
+        <w:rPr>
+          <w:rFonts w:ascii="Times New Roman" w:hAnsi="Times New Roman"/>
+          <w:b w:val="false"/>
+          <w:bCs w:val="false"/>
+          <w:i w:val="false"/>
+          <w:iCs w:val="false"/>
+          <w:u w:val="none"/>
+        </w:rPr>
+        <w:t xml:space="preserve"> ObservableList&lt;Rule&gt; which houses color rules associated with the active story.  </w:t>
+      </w:r>
+    </w:p>
+    <w:p>
+      <w:pPr>
+        <w:pStyle w:val="Normal"/>
+        <w:rPr/>
+      </w:pPr>
+      <w:r>
+        <w:rPr>
+          <w:rFonts w:ascii="Times New Roman" w:hAnsi="Times New Roman"/>
+          <w:b w:val="false"/>
+          <w:bCs w:val="false"/>
+          <w:u w:val="none"/>
+        </w:rPr>
+        <w:tab/>
+        <w:tab/>
+        <w:tab/>
+        <w:tab/>
+        <w:t>a. Rule fields</w:t>
+      </w:r>
+    </w:p>
+    <w:p>
+      <w:pPr>
+        <w:pStyle w:val="Normal"/>
+        <w:rPr/>
+      </w:pPr>
+      <w:r>
+        <w:rPr>
+          <w:rFonts w:ascii="Times New Roman" w:hAnsi="Times New Roman"/>
+          <w:b w:val="false"/>
+          <w:bCs w:val="false"/>
+          <w:u w:val="none"/>
+        </w:rPr>
+        <w:tab/>
+        <w:tab/>
+        <w:tab/>
+        <w:tab/>
+        <w:t xml:space="preserve">  1. Rule editor window controlled by RuleEditorController.java (src/wormguides/controllers/)</w:t>
+      </w:r>
+    </w:p>
+    <w:p>
+      <w:pPr>
+        <w:pStyle w:val="Normal"/>
+        <w:rPr/>
+      </w:pPr>
+      <w:r>
+        <w:rPr>
+          <w:rFonts w:ascii="Times New Roman" w:hAnsi="Times New Roman"/>
+          <w:b w:val="false"/>
+          <w:bCs w:val="false"/>
+          <w:u w:val="none"/>
+        </w:rPr>
+        <w:tab/>
+        <w:tab/>
+        <w:tab/>
+        <w:tab/>
+        <w:t xml:space="preserve">  2. Visibility button controlled by </w:t>
+      </w:r>
+      <w:r>
+        <w:rPr>
+          <w:rFonts w:ascii="Times New Roman" w:hAnsi="Times New Roman"/>
+          <w:b w:val="false"/>
+          <w:bCs w:val="false"/>
+          <w:i/>
+          <w:iCs/>
+          <w:u w:val="none"/>
+        </w:rPr>
+        <w:t xml:space="preserve">setVisible() </w:t>
+      </w:r>
+      <w:r>
+        <w:rPr>
+          <w:rFonts w:ascii="Times New Roman" w:hAnsi="Times New Roman"/>
+          <w:b w:val="false"/>
+          <w:bCs w:val="false"/>
+          <w:i w:val="false"/>
+          <w:iCs w:val="false"/>
+          <w:u w:val="none"/>
+        </w:rPr>
+        <w:t>Rule.java line 180</w:t>
+      </w:r>
+    </w:p>
+    <w:p>
+      <w:pPr>
+        <w:pStyle w:val="Normal"/>
+        <w:rPr/>
+      </w:pPr>
+      <w:r>
+        <w:rPr>
+          <w:rFonts w:ascii="Times New Roman" w:hAnsi="Times New Roman"/>
+          <w:b w:val="false"/>
+          <w:bCs w:val="false"/>
+          <w:u w:val="none"/>
+        </w:rPr>
+        <w:tab/>
+        <w:tab/>
+        <w:tab/>
+        <w:tab/>
+        <w:t xml:space="preserve">  3. Delete button, controlled by listener DisplayLayer.java line 71</w:t>
+      </w:r>
+    </w:p>
+    <w:p>
+      <w:pPr>
+        <w:pStyle w:val="Normal"/>
+        <w:rPr>
+          <w:rFonts w:ascii="Times New Roman" w:hAnsi="Times New Roman"/>
+          <w:b w:val="false"/>
+          <w:b w:val="false"/>
+          <w:bCs w:val="false"/>
+        </w:rPr>
+      </w:pPr>
+      <w:r>
+        <w:rPr>
+          <w:rFonts w:ascii="Times New Roman" w:hAnsi="Times New Roman"/>
+          <w:b w:val="false"/>
+          <w:bCs w:val="false"/>
+        </w:rPr>
+      </w:r>
+    </w:p>
+    <w:p>
+      <w:pPr>
+        <w:pStyle w:val="Normal"/>
+        <w:rPr/>
       </w:pPr>
       <w:r>
         <w:rPr>
@@ -1401,466 +2839,1457 @@
     <w:p>
       <w:pPr>
         <w:pStyle w:val="Normal"/>
-        <w:rPr>
-          <w:rFonts w:ascii="Times New Roman" w:hAnsi="Times New Roman"/>
-          <w:b w:val="false"/>
-          <w:b w:val="false"/>
-          <w:bCs w:val="false"/>
-        </w:rPr>
-      </w:pPr>
-      <w:r>
-        <w:rPr>
-          <w:rFonts w:ascii="Times New Roman" w:hAnsi="Times New Roman"/>
-          <w:b w:val="false"/>
-          <w:bCs w:val="false"/>
-        </w:rPr>
-      </w:r>
-    </w:p>
-    <w:p>
-      <w:pPr>
-        <w:pStyle w:val="Normal"/>
-        <w:rPr>
-          <w:rFonts w:ascii="Times New Roman" w:hAnsi="Times New Roman"/>
-          <w:b/>
+        <w:rPr/>
+      </w:pPr>
+      <w:r>
+        <w:rPr>
+          <w:rFonts w:ascii="Times New Roman" w:hAnsi="Times New Roman"/>
           <w:b/>
           <w:bCs/>
-          <w:u w:val="none"/>
-        </w:rPr>
-      </w:pPr>
-      <w:r>
-        <w:rPr>
-          <w:rFonts w:ascii="Times New Roman" w:hAnsi="Times New Roman"/>
-          <w:b w:val="false"/>
-          <w:bCs w:val="false"/>
-          <w:u w:val="none"/>
-        </w:rPr>
-        <w:t xml:space="preserve">3.  </w:t>
-      </w:r>
-      <w:r>
-        <w:rPr>
-          <w:rFonts w:ascii="Times New Roman" w:hAnsi="Times New Roman"/>
-          <w:b w:val="false"/>
-          <w:bCs w:val="false"/>
           <w:sz w:val="26"/>
           <w:szCs w:val="26"/>
           <w:u w:val="none"/>
         </w:rPr>
-        <w:t>Primary Data windows</w:t>
-      </w:r>
-      <w:r>
-        <w:rPr>
-          <w:rFonts w:ascii="Times New Roman" w:hAnsi="Times New Roman"/>
-          <w:b w:val="false"/>
-          <w:bCs w:val="false"/>
-          <w:u w:val="none"/>
-        </w:rPr>
-        <w:t xml:space="preserve"> (View → Primary Data dropdown)</w:t>
-      </w:r>
-    </w:p>
-    <w:p>
-      <w:pPr>
-        <w:pStyle w:val="Normal"/>
-        <w:rPr>
-          <w:rFonts w:ascii="Times New Roman" w:hAnsi="Times New Roman"/>
-          <w:b/>
-          <w:b/>
-          <w:bCs/>
-          <w:u w:val="none"/>
-        </w:rPr>
-      </w:pPr>
-      <w:r>
-        <w:rPr>
-          <w:rFonts w:ascii="Times New Roman" w:hAnsi="Times New Roman"/>
-          <w:b w:val="false"/>
-          <w:bCs w:val="false"/>
-          <w:u w:val="none"/>
-        </w:rPr>
-        <w:tab/>
-        <w:t xml:space="preserve">a. </w:t>
-      </w:r>
-      <w:r>
-        <w:rPr>
-          <w:rFonts w:ascii="Times New Roman" w:hAnsi="Times New Roman"/>
-          <w:b/>
-          <w:bCs/>
-          <w:u w:val="none"/>
-        </w:rPr>
-        <w:t>Cell Shapes Index</w:t>
-      </w:r>
-    </w:p>
-    <w:p>
-      <w:pPr>
-        <w:pStyle w:val="Normal"/>
-        <w:rPr>
-          <w:rFonts w:ascii="Times New Roman" w:hAnsi="Times New Roman"/>
-          <w:b/>
-          <w:b/>
-          <w:bCs/>
-          <w:u w:val="none"/>
-        </w:rPr>
-      </w:pPr>
-      <w:r>
-        <w:rPr>
-          <w:rFonts w:ascii="Times New Roman" w:hAnsi="Times New Roman"/>
-          <w:b w:val="false"/>
-          <w:bCs w:val="false"/>
-          <w:u w:val="none"/>
-        </w:rPr>
-        <w:tab/>
-      </w:r>
-    </w:p>
-    <w:p>
-      <w:pPr>
-        <w:pStyle w:val="Normal"/>
-        <w:rPr>
-          <w:rFonts w:ascii="Times New Roman" w:hAnsi="Times New Roman"/>
-          <w:b/>
-          <w:b/>
-          <w:bCs/>
-          <w:u w:val="none"/>
-        </w:rPr>
-      </w:pPr>
-      <w:r>
-        <w:rPr>
-          <w:rFonts w:ascii="Times New Roman" w:hAnsi="Times New Roman"/>
-          <w:b w:val="false"/>
-          <w:bCs w:val="false"/>
-          <w:u w:val="none"/>
-        </w:rPr>
-        <w:tab/>
-        <w:t xml:space="preserve">b. </w:t>
-      </w:r>
-      <w:r>
-        <w:rPr>
-          <w:rFonts w:ascii="Times New Roman" w:hAnsi="Times New Roman"/>
-          <w:b/>
-          <w:bCs/>
-          <w:u w:val="none"/>
-        </w:rPr>
-        <w:t>Parts List</w:t>
-      </w:r>
-    </w:p>
-    <w:p>
-      <w:pPr>
-        <w:pStyle w:val="Normal"/>
-        <w:rPr>
-          <w:rFonts w:ascii="Times New Roman" w:hAnsi="Times New Roman"/>
-          <w:b/>
-          <w:b/>
-          <w:bCs/>
-          <w:u w:val="none"/>
-        </w:rPr>
-      </w:pPr>
-      <w:r>
-        <w:rPr>
-          <w:rFonts w:ascii="Times New Roman" w:hAnsi="Times New Roman"/>
-          <w:b w:val="false"/>
-          <w:bCs w:val="false"/>
-          <w:u w:val="none"/>
-        </w:rPr>
-        <w:tab/>
-      </w:r>
-    </w:p>
-    <w:p>
-      <w:pPr>
-        <w:pStyle w:val="Normal"/>
-        <w:rPr>
-          <w:rFonts w:ascii="Times New Roman" w:hAnsi="Times New Roman"/>
-          <w:b/>
-          <w:b/>
-          <w:bCs/>
-          <w:u w:val="none"/>
-        </w:rPr>
-      </w:pPr>
-      <w:r>
-        <w:rPr>
-          <w:rFonts w:ascii="Times New Roman" w:hAnsi="Times New Roman"/>
-          <w:b w:val="false"/>
-          <w:bCs w:val="false"/>
-          <w:u w:val="none"/>
-        </w:rPr>
-        <w:tab/>
-        <w:t xml:space="preserve">c. </w:t>
-      </w:r>
-      <w:r>
-        <w:rPr>
-          <w:rFonts w:ascii="Times New Roman" w:hAnsi="Times New Roman"/>
-          <w:b/>
-          <w:bCs/>
-          <w:u w:val="none"/>
-        </w:rPr>
-        <w:t>Connectome</w:t>
-      </w:r>
-    </w:p>
-    <w:p>
-      <w:pPr>
-        <w:pStyle w:val="Normal"/>
-        <w:rPr>
-          <w:rFonts w:ascii="Times New Roman" w:hAnsi="Times New Roman"/>
-          <w:b/>
-          <w:b/>
-          <w:bCs/>
-          <w:u w:val="none"/>
-        </w:rPr>
-      </w:pPr>
-      <w:r>
-        <w:rPr>
-          <w:rFonts w:ascii="Times New Roman" w:hAnsi="Times New Roman"/>
-          <w:b w:val="false"/>
-          <w:bCs w:val="false"/>
-          <w:u w:val="none"/>
-        </w:rPr>
-        <w:tab/>
-      </w:r>
-    </w:p>
-    <w:p>
-      <w:pPr>
-        <w:pStyle w:val="Normal"/>
-        <w:rPr>
-          <w:rFonts w:ascii="Times New Roman" w:hAnsi="Times New Roman"/>
-          <w:b/>
-          <w:b/>
-          <w:bCs/>
-          <w:u w:val="none"/>
-        </w:rPr>
-      </w:pPr>
-      <w:r>
-        <w:rPr>
-          <w:rFonts w:ascii="Times New Roman" w:hAnsi="Times New Roman"/>
-          <w:b w:val="false"/>
-          <w:bCs w:val="false"/>
-          <w:u w:val="none"/>
-        </w:rPr>
-        <w:tab/>
-        <w:t xml:space="preserve">d. </w:t>
-      </w:r>
-      <w:r>
-        <w:rPr>
-          <w:rFonts w:ascii="Times New Roman" w:hAnsi="Times New Roman"/>
-          <w:b/>
-          <w:bCs/>
-          <w:u w:val="none"/>
-        </w:rPr>
-        <w:t>Cell Deaths</w:t>
-      </w:r>
-    </w:p>
-    <w:p>
-      <w:pPr>
-        <w:pStyle w:val="Normal"/>
-        <w:rPr>
-          <w:rFonts w:ascii="Times New Roman" w:hAnsi="Times New Roman"/>
-          <w:b/>
-          <w:b/>
-          <w:bCs/>
-          <w:u w:val="none"/>
-        </w:rPr>
-      </w:pPr>
-      <w:r>
-        <w:rPr>
-          <w:rFonts w:ascii="Times New Roman" w:hAnsi="Times New Roman"/>
-          <w:b w:val="false"/>
-          <w:bCs w:val="false"/>
-          <w:u w:val="none"/>
-        </w:rPr>
-        <w:tab/>
-      </w:r>
-    </w:p>
-    <w:p>
-      <w:pPr>
-        <w:pStyle w:val="Normal"/>
-        <w:rPr>
-          <w:rFonts w:ascii="Times New Roman" w:hAnsi="Times New Roman"/>
-          <w:b/>
-          <w:b/>
-          <w:bCs/>
-          <w:u w:val="none"/>
-        </w:rPr>
-      </w:pPr>
-      <w:r>
-        <w:rPr>
-          <w:rFonts w:ascii="Times New Roman" w:hAnsi="Times New Roman"/>
-          <w:b w:val="false"/>
-          <w:bCs w:val="false"/>
-          <w:u w:val="none"/>
-        </w:rPr>
-        <w:tab/>
-        <w:t xml:space="preserve">e. </w:t>
-      </w:r>
-      <w:r>
-        <w:rPr>
-          <w:rFonts w:ascii="Times New Roman" w:hAnsi="Times New Roman"/>
-          <w:b/>
-          <w:bCs/>
-          <w:u w:val="none"/>
-        </w:rPr>
-        <w:t>Experimental Data</w:t>
-      </w:r>
-    </w:p>
-    <w:p>
-      <w:pPr>
-        <w:pStyle w:val="Normal"/>
-        <w:rPr>
-          <w:rFonts w:ascii="Times New Roman" w:hAnsi="Times New Roman"/>
-          <w:b w:val="false"/>
-          <w:b w:val="false"/>
-          <w:bCs w:val="false"/>
-        </w:rPr>
-      </w:pPr>
-      <w:r>
-        <w:rPr>
-          <w:rFonts w:ascii="Times New Roman" w:hAnsi="Times New Roman"/>
-          <w:b w:val="false"/>
-          <w:bCs w:val="false"/>
-        </w:rPr>
-      </w:r>
-    </w:p>
-    <w:p>
-      <w:pPr>
-        <w:pStyle w:val="Normal"/>
-        <w:rPr>
-          <w:rFonts w:ascii="Times New Roman" w:hAnsi="Times New Roman"/>
-          <w:b/>
-          <w:b/>
-          <w:bCs/>
-          <w:u w:val="none"/>
-        </w:rPr>
-      </w:pPr>
-      <w:r>
-        <w:rPr>
-          <w:rFonts w:ascii="Times New Roman" w:hAnsi="Times New Roman"/>
-          <w:b w:val="false"/>
-          <w:bCs w:val="false"/>
-          <w:u w:val="none"/>
-        </w:rPr>
-        <w:t xml:space="preserve">4. </w:t>
-      </w:r>
-      <w:r>
-        <w:rPr>
-          <w:rFonts w:ascii="Times New Roman" w:hAnsi="Times New Roman"/>
-          <w:b w:val="false"/>
-          <w:bCs w:val="false"/>
+        <w:tab/>
+      </w:r>
+      <w:r>
+        <w:rPr>
+          <w:rFonts w:ascii="Times New Roman" w:hAnsi="Times New Roman"/>
+          <w:b w:val="false"/>
+          <w:bCs w:val="false"/>
+          <w:i/>
+          <w:iCs/>
           <w:sz w:val="26"/>
           <w:szCs w:val="26"/>
           <w:u w:val="none"/>
         </w:rPr>
-        <w:t>Cell Info Window</w:t>
-      </w:r>
-      <w:r>
-        <w:rPr>
-          <w:rFonts w:ascii="Times New Roman" w:hAnsi="Times New Roman"/>
-          <w:b w:val="false"/>
-          <w:bCs w:val="false"/>
-          <w:u w:val="none"/>
-        </w:rPr>
-        <w:t xml:space="preserve"> (View → Cell Info Window)</w:t>
-      </w:r>
-    </w:p>
-    <w:p>
-      <w:pPr>
-        <w:pStyle w:val="Normal"/>
-        <w:rPr>
-          <w:rFonts w:ascii="Times New Roman" w:hAnsi="Times New Roman"/>
-          <w:b w:val="false"/>
-          <w:b w:val="false"/>
-          <w:bCs w:val="false"/>
-        </w:rPr>
-      </w:pPr>
-      <w:r>
-        <w:rPr>
-          <w:rFonts w:ascii="Times New Roman" w:hAnsi="Times New Roman"/>
-          <w:b w:val="false"/>
-          <w:bCs w:val="false"/>
-        </w:rPr>
-      </w:r>
-    </w:p>
-    <w:p>
-      <w:pPr>
-        <w:pStyle w:val="Normal"/>
-        <w:rPr>
-          <w:rFonts w:ascii="Times New Roman" w:hAnsi="Times New Roman"/>
-          <w:b/>
-          <w:b/>
-          <w:bCs/>
-          <w:u w:val="none"/>
-        </w:rPr>
-      </w:pPr>
-      <w:r>
-        <w:rPr>
-          <w:rFonts w:ascii="Times New Roman" w:hAnsi="Times New Roman"/>
-          <w:b w:val="false"/>
-          <w:bCs w:val="false"/>
-          <w:u w:val="none"/>
-        </w:rPr>
-        <w:t xml:space="preserve">5. </w:t>
-      </w:r>
-      <w:r>
-        <w:rPr>
-          <w:rFonts w:ascii="Times New Roman" w:hAnsi="Times New Roman"/>
-          <w:b w:val="false"/>
-          <w:bCs w:val="false"/>
+        <w:t>Main Class</w:t>
+      </w:r>
+      <w:r>
+        <w:rPr>
+          <w:rFonts w:ascii="Times New Roman" w:hAnsi="Times New Roman"/>
+          <w:b w:val="false"/>
+          <w:bCs w:val="false"/>
+          <w:i w:val="false"/>
+          <w:iCs w:val="false"/>
           <w:sz w:val="26"/>
           <w:szCs w:val="26"/>
           <w:u w:val="none"/>
         </w:rPr>
-        <w:t>Rotation Control window</w:t>
-      </w:r>
-      <w:r>
-        <w:rPr>
-          <w:rFonts w:ascii="Times New Roman" w:hAnsi="Times New Roman"/>
-          <w:b w:val="false"/>
-          <w:bCs w:val="false"/>
-          <w:u w:val="none"/>
-        </w:rPr>
-        <w:t xml:space="preserve"> (View → Rotation Control)</w:t>
-      </w:r>
-    </w:p>
-    <w:p>
-      <w:pPr>
-        <w:pStyle w:val="Normal"/>
-        <w:rPr>
-          <w:rFonts w:ascii="Times New Roman" w:hAnsi="Times New Roman"/>
-          <w:b w:val="false"/>
-          <w:b w:val="false"/>
-          <w:bCs w:val="false"/>
-        </w:rPr>
-      </w:pPr>
-      <w:r>
-        <w:rPr>
-          <w:rFonts w:ascii="Times New Roman" w:hAnsi="Times New Roman"/>
-          <w:b w:val="false"/>
-          <w:bCs w:val="false"/>
-        </w:rPr>
-      </w:r>
-    </w:p>
-    <w:p>
-      <w:pPr>
-        <w:pStyle w:val="Normal"/>
-        <w:rPr>
-          <w:rFonts w:ascii="Times New Roman" w:hAnsi="Times New Roman"/>
-          <w:b/>
-          <w:b/>
-          <w:bCs/>
-          <w:u w:val="none"/>
-        </w:rPr>
-      </w:pPr>
-      <w:r>
-        <w:rPr>
-          <w:rFonts w:ascii="Times New Roman" w:hAnsi="Times New Roman"/>
-          <w:b w:val="false"/>
-          <w:bCs w:val="false"/>
-          <w:u w:val="none"/>
-        </w:rPr>
-        <w:t xml:space="preserve">6. </w:t>
-      </w:r>
-      <w:r>
-        <w:rPr>
-          <w:rFonts w:ascii="Times New Roman" w:hAnsi="Times New Roman"/>
-          <w:b w:val="false"/>
-          <w:bCs w:val="false"/>
+        <w:t>: SulstonTreePane.java</w:t>
+      </w:r>
+    </w:p>
+    <w:p>
+      <w:pPr>
+        <w:pStyle w:val="Normal"/>
+        <w:rPr/>
+      </w:pPr>
+      <w:r>
+        <w:rPr>
+          <w:rFonts w:ascii="Times New Roman" w:hAnsi="Times New Roman"/>
+          <w:b w:val="false"/>
+          <w:bCs w:val="false"/>
+          <w:i w:val="false"/>
+          <w:iCs w:val="false"/>
           <w:sz w:val="26"/>
           <w:szCs w:val="26"/>
           <w:u w:val="none"/>
         </w:rPr>
+        <w:tab/>
+      </w:r>
+      <w:r>
+        <w:rPr>
+          <w:rFonts w:ascii="Times New Roman" w:hAnsi="Times New Roman"/>
+          <w:b w:val="false"/>
+          <w:bCs w:val="false"/>
+          <w:i/>
+          <w:iCs/>
+          <w:sz w:val="26"/>
+          <w:szCs w:val="26"/>
+          <w:u w:val="none"/>
+        </w:rPr>
+        <w:t>Location</w:t>
+      </w:r>
+      <w:r>
+        <w:rPr>
+          <w:rFonts w:ascii="Times New Roman" w:hAnsi="Times New Roman"/>
+          <w:b w:val="false"/>
+          <w:bCs w:val="false"/>
+          <w:i w:val="false"/>
+          <w:iCs w:val="false"/>
+          <w:sz w:val="26"/>
+          <w:szCs w:val="26"/>
+          <w:u w:val="none"/>
+        </w:rPr>
+        <w:t>: src/wormguides/view/popups/</w:t>
+      </w:r>
+    </w:p>
+    <w:p>
+      <w:pPr>
+        <w:pStyle w:val="Normal"/>
+        <w:rPr/>
+      </w:pPr>
+      <w:r>
+        <w:rPr>
+          <w:rFonts w:ascii="Times New Roman" w:hAnsi="Times New Roman"/>
+          <w:b w:val="false"/>
+          <w:bCs w:val="false"/>
+          <w:i w:val="false"/>
+          <w:iCs w:val="false"/>
+          <w:sz w:val="26"/>
+          <w:szCs w:val="26"/>
+          <w:u w:val="none"/>
+        </w:rPr>
+        <w:tab/>
+      </w:r>
+      <w:r>
+        <w:rPr>
+          <w:rFonts w:ascii="Times New Roman" w:hAnsi="Times New Roman"/>
+          <w:b w:val="false"/>
+          <w:bCs w:val="false"/>
+          <w:i/>
+          <w:iCs/>
+          <w:sz w:val="26"/>
+          <w:szCs w:val="26"/>
+          <w:u w:val="none"/>
+        </w:rPr>
+        <w:t>Functionality</w:t>
+      </w:r>
+      <w:r>
+        <w:rPr>
+          <w:rFonts w:ascii="Times New Roman" w:hAnsi="Times New Roman"/>
+          <w:b w:val="false"/>
+          <w:bCs w:val="false"/>
+          <w:i w:val="false"/>
+          <w:iCs w:val="false"/>
+          <w:sz w:val="26"/>
+          <w:szCs w:val="26"/>
+          <w:u w:val="none"/>
+        </w:rPr>
+        <w:t xml:space="preserve">: </w:t>
+      </w:r>
+    </w:p>
+    <w:p>
+      <w:pPr>
+        <w:pStyle w:val="Normal"/>
+        <w:rPr/>
+      </w:pPr>
+      <w:r>
+        <w:rPr>
+          <w:rFonts w:ascii="Times New Roman" w:hAnsi="Times New Roman"/>
+          <w:b w:val="false"/>
+          <w:bCs w:val="false"/>
+          <w:i w:val="false"/>
+          <w:iCs w:val="false"/>
+          <w:sz w:val="26"/>
+          <w:szCs w:val="26"/>
+          <w:u w:val="none"/>
+        </w:rPr>
+        <w:tab/>
+        <w:t xml:space="preserve">    Renders a lineage tree UI via </w:t>
+      </w:r>
+      <w:r>
+        <w:rPr>
+          <w:rFonts w:ascii="Times New Roman" w:hAnsi="Times New Roman"/>
+          <w:b w:val="false"/>
+          <w:bCs w:val="false"/>
+          <w:i/>
+          <w:iCs/>
+          <w:sz w:val="26"/>
+          <w:szCs w:val="26"/>
+          <w:u w:val="none"/>
+        </w:rPr>
+        <w:t>addLines()</w:t>
+      </w:r>
+      <w:r>
+        <w:rPr>
+          <w:rFonts w:ascii="Times New Roman" w:hAnsi="Times New Roman"/>
+          <w:b w:val="false"/>
+          <w:bCs w:val="false"/>
+          <w:i w:val="false"/>
+          <w:iCs w:val="false"/>
+          <w:sz w:val="26"/>
+          <w:szCs w:val="26"/>
+          <w:u w:val="none"/>
+        </w:rPr>
+        <w:t xml:space="preserve"> line 511 given the root of the lineage tree and the pane on which to render the tree</w:t>
+      </w:r>
+    </w:p>
+    <w:p>
+      <w:pPr>
+        <w:pStyle w:val="Normal"/>
+        <w:rPr/>
+      </w:pPr>
+      <w:r>
+        <w:rPr>
+          <w:rFonts w:ascii="Times New Roman" w:hAnsi="Times New Roman"/>
+          <w:b w:val="false"/>
+          <w:bCs w:val="false"/>
+        </w:rPr>
+        <w:tab/>
+        <w:t xml:space="preserve">    b. </w:t>
+      </w:r>
+      <w:r>
+        <w:rPr>
+          <w:rFonts w:ascii="Times New Roman" w:hAnsi="Times New Roman"/>
+          <w:b/>
+          <w:bCs/>
+        </w:rPr>
+        <w:t>Cell Expansion click/Branch Click</w:t>
+      </w:r>
+      <w:r>
+        <w:rPr>
+          <w:rFonts w:ascii="Times New Roman" w:hAnsi="Times New Roman"/>
+          <w:b w:val="false"/>
+          <w:bCs w:val="false"/>
+          <w:i w:val="false"/>
+          <w:iCs w:val="false"/>
+        </w:rPr>
+        <w:t xml:space="preserve"> controlled by </w:t>
+      </w:r>
+      <w:r>
+        <w:rPr>
+          <w:rFonts w:ascii="Times New Roman" w:hAnsi="Times New Roman"/>
+          <w:b w:val="false"/>
+          <w:bCs w:val="false"/>
+          <w:i/>
+          <w:iCs/>
+        </w:rPr>
+        <w:t>clickHandler</w:t>
+      </w:r>
+      <w:r>
+        <w:rPr>
+          <w:rFonts w:ascii="Times New Roman" w:hAnsi="Times New Roman"/>
+          <w:b w:val="false"/>
+          <w:bCs w:val="false"/>
+          <w:i w:val="false"/>
+          <w:iCs w:val="false"/>
+        </w:rPr>
+        <w:t xml:space="preserve"> line 163, expands section of tree, and updates shared </w:t>
+      </w:r>
+      <w:r>
+        <w:rPr>
+          <w:rFonts w:ascii="Times New Roman" w:hAnsi="Times New Roman"/>
+          <w:b w:val="false"/>
+          <w:bCs w:val="false"/>
+          <w:i/>
+          <w:iCs/>
+        </w:rPr>
+        <w:t>timeProperty</w:t>
+      </w:r>
+      <w:r>
+        <w:rPr>
+          <w:rFonts w:ascii="Times New Roman" w:hAnsi="Times New Roman"/>
+          <w:b w:val="false"/>
+          <w:bCs w:val="false"/>
+          <w:i w:val="false"/>
+          <w:iCs w:val="false"/>
+        </w:rPr>
+        <w:t xml:space="preserve"> shared variable which triggers scene rebuild</w:t>
+      </w:r>
+    </w:p>
+    <w:p>
+      <w:pPr>
+        <w:pStyle w:val="Normal"/>
+        <w:rPr>
+          <w:rFonts w:ascii="Times New Roman" w:hAnsi="Times New Roman"/>
+          <w:b w:val="false"/>
+          <w:b w:val="false"/>
+          <w:bCs w:val="false"/>
+          <w:i w:val="false"/>
+          <w:i w:val="false"/>
+          <w:iCs w:val="false"/>
+        </w:rPr>
+      </w:pPr>
+      <w:r>
+        <w:rPr/>
+      </w:r>
+    </w:p>
+    <w:p>
+      <w:pPr>
+        <w:pStyle w:val="Normal"/>
+        <w:rPr/>
+      </w:pPr>
+      <w:r>
+        <w:rPr>
+          <w:rFonts w:ascii="Times New Roman" w:hAnsi="Times New Roman"/>
+          <w:b w:val="false"/>
+          <w:bCs w:val="false"/>
+          <w:u w:val="none"/>
+        </w:rPr>
+        <w:t xml:space="preserve">3.  </w:t>
+      </w:r>
+      <w:r>
+        <w:rPr>
+          <w:rFonts w:ascii="Times New Roman" w:hAnsi="Times New Roman"/>
+          <w:b w:val="false"/>
+          <w:bCs w:val="false"/>
+          <w:sz w:val="26"/>
+          <w:szCs w:val="26"/>
+          <w:u w:val="none"/>
+        </w:rPr>
+        <w:t>Primary Data windows</w:t>
+      </w:r>
+      <w:r>
+        <w:rPr>
+          <w:rFonts w:ascii="Times New Roman" w:hAnsi="Times New Roman"/>
+          <w:b w:val="false"/>
+          <w:bCs w:val="false"/>
+          <w:u w:val="none"/>
+        </w:rPr>
+        <w:t xml:space="preserve"> (View → Primary Data dropdown)</w:t>
+      </w:r>
+    </w:p>
+    <w:p>
+      <w:pPr>
+        <w:pStyle w:val="Normal"/>
+        <w:rPr>
+          <w:rFonts w:ascii="Times New Roman" w:hAnsi="Times New Roman"/>
+          <w:b/>
+          <w:b/>
+          <w:bCs/>
+          <w:u w:val="none"/>
+        </w:rPr>
+      </w:pPr>
+      <w:r>
+        <w:rPr>
+          <w:rFonts w:ascii="Times New Roman" w:hAnsi="Times New Roman"/>
+          <w:b/>
+          <w:bCs/>
+          <w:u w:val="none"/>
+        </w:rPr>
+      </w:r>
+    </w:p>
+    <w:p>
+      <w:pPr>
+        <w:pStyle w:val="Normal"/>
+        <w:rPr>
+          <w:rFonts w:ascii="Times New Roman" w:hAnsi="Times New Roman"/>
+          <w:b/>
+          <w:b/>
+          <w:bCs/>
+          <w:u w:val="none"/>
+        </w:rPr>
+      </w:pPr>
+      <w:r>
+        <w:rPr>
+          <w:rFonts w:ascii="Times New Roman" w:hAnsi="Times New Roman"/>
+          <w:b w:val="false"/>
+          <w:bCs w:val="false"/>
+          <w:u w:val="none"/>
+        </w:rPr>
+        <w:tab/>
+        <w:t xml:space="preserve">a. </w:t>
+      </w:r>
+      <w:r>
+        <w:rPr>
+          <w:rFonts w:ascii="Times New Roman" w:hAnsi="Times New Roman"/>
+          <w:b/>
+          <w:bCs/>
+          <w:u w:val="none"/>
+        </w:rPr>
+        <w:t>Cell Shapes Index</w:t>
+      </w:r>
+    </w:p>
+    <w:p>
+      <w:pPr>
+        <w:pStyle w:val="Normal"/>
+        <w:rPr/>
+      </w:pPr>
+      <w:r>
+        <w:rPr>
+          <w:rFonts w:ascii="Times New Roman" w:hAnsi="Times New Roman"/>
+          <w:b w:val="false"/>
+          <w:bCs w:val="false"/>
+          <w:u w:val="none"/>
+        </w:rPr>
+        <w:tab/>
+      </w:r>
+      <w:r>
+        <w:rPr>
+          <w:rFonts w:ascii="Times New Roman" w:hAnsi="Times New Roman"/>
+          <w:b/>
+          <w:bCs/>
+          <w:u w:val="none"/>
+        </w:rPr>
+        <w:tab/>
+      </w:r>
+      <w:r>
+        <w:rPr>
+          <w:rFonts w:ascii="Times New Roman" w:hAnsi="Times New Roman"/>
+          <w:b w:val="false"/>
+          <w:bCs w:val="false"/>
+          <w:u w:val="none"/>
+        </w:rPr>
+        <w:t>Created by InfoWindowDOM.java line 78 (src/wormguides/views/infowindow)</w:t>
+      </w:r>
+    </w:p>
+    <w:p>
+      <w:pPr>
+        <w:pStyle w:val="Normal"/>
+        <w:rPr>
+          <w:rFonts w:ascii="Times New Roman" w:hAnsi="Times New Roman"/>
+          <w:b w:val="false"/>
+          <w:b w:val="false"/>
+          <w:bCs w:val="false"/>
+          <w:u w:val="none"/>
+        </w:rPr>
+      </w:pPr>
+      <w:r>
+        <w:rPr>
+          <w:rFonts w:ascii="Times New Roman" w:hAnsi="Times New Roman"/>
+          <w:b w:val="false"/>
+          <w:bCs w:val="false"/>
+          <w:u w:val="none"/>
+        </w:rPr>
+      </w:r>
+    </w:p>
+    <w:p>
+      <w:pPr>
+        <w:pStyle w:val="Normal"/>
+        <w:rPr>
+          <w:rFonts w:ascii="Times New Roman" w:hAnsi="Times New Roman"/>
+          <w:b/>
+          <w:b/>
+          <w:bCs/>
+          <w:u w:val="none"/>
+        </w:rPr>
+      </w:pPr>
+      <w:r>
+        <w:rPr>
+          <w:rFonts w:ascii="Times New Roman" w:hAnsi="Times New Roman"/>
+          <w:b w:val="false"/>
+          <w:bCs w:val="false"/>
+          <w:u w:val="none"/>
+        </w:rPr>
+        <w:tab/>
+        <w:t xml:space="preserve">b. </w:t>
+      </w:r>
+      <w:r>
+        <w:rPr>
+          <w:rFonts w:ascii="Times New Roman" w:hAnsi="Times New Roman"/>
+          <w:b/>
+          <w:bCs/>
+          <w:u w:val="none"/>
+        </w:rPr>
+        <w:t>Parts List</w:t>
+      </w:r>
+    </w:p>
+    <w:p>
+      <w:pPr>
+        <w:pStyle w:val="Normal"/>
+        <w:rPr/>
+      </w:pPr>
+      <w:r>
+        <w:rPr>
+          <w:rFonts w:ascii="Times New Roman" w:hAnsi="Times New Roman"/>
+          <w:b w:val="false"/>
+          <w:bCs w:val="false"/>
+          <w:u w:val="none"/>
+        </w:rPr>
+        <w:tab/>
+      </w:r>
+      <w:r>
+        <w:rPr>
+          <w:rFonts w:ascii="Times New Roman" w:hAnsi="Times New Roman"/>
+          <w:b/>
+          <w:bCs/>
+          <w:u w:val="none"/>
+        </w:rPr>
+        <w:tab/>
+      </w:r>
+      <w:r>
+        <w:rPr>
+          <w:rFonts w:ascii="Times New Roman" w:hAnsi="Times New Roman"/>
+          <w:b w:val="false"/>
+          <w:bCs w:val="false"/>
+          <w:u w:val="none"/>
+        </w:rPr>
+        <w:t>Created by InfoWindowDOM.java line 147 (src/wormguides/views/infowindow)</w:t>
+      </w:r>
+    </w:p>
+    <w:p>
+      <w:pPr>
+        <w:pStyle w:val="Normal"/>
+        <w:rPr>
+          <w:rFonts w:ascii="Times New Roman" w:hAnsi="Times New Roman"/>
+          <w:b w:val="false"/>
+          <w:b w:val="false"/>
+          <w:bCs w:val="false"/>
+          <w:u w:val="none"/>
+        </w:rPr>
+      </w:pPr>
+      <w:r>
+        <w:rPr>
+          <w:rFonts w:ascii="Times New Roman" w:hAnsi="Times New Roman"/>
+          <w:b w:val="false"/>
+          <w:bCs w:val="false"/>
+          <w:u w:val="none"/>
+        </w:rPr>
+      </w:r>
+    </w:p>
+    <w:p>
+      <w:pPr>
+        <w:pStyle w:val="Normal"/>
+        <w:rPr>
+          <w:rFonts w:ascii="Times New Roman" w:hAnsi="Times New Roman"/>
+          <w:b/>
+          <w:b/>
+          <w:bCs/>
+          <w:u w:val="none"/>
+        </w:rPr>
+      </w:pPr>
+      <w:r>
+        <w:rPr>
+          <w:rFonts w:ascii="Times New Roman" w:hAnsi="Times New Roman"/>
+          <w:b w:val="false"/>
+          <w:bCs w:val="false"/>
+          <w:u w:val="none"/>
+        </w:rPr>
+        <w:tab/>
+        <w:t xml:space="preserve">c. </w:t>
+      </w:r>
+      <w:r>
+        <w:rPr>
+          <w:rFonts w:ascii="Times New Roman" w:hAnsi="Times New Roman"/>
+          <w:b/>
+          <w:bCs/>
+          <w:u w:val="none"/>
+        </w:rPr>
+        <w:t>Connectome</w:t>
+      </w:r>
+    </w:p>
+    <w:p>
+      <w:pPr>
+        <w:pStyle w:val="Normal"/>
+        <w:rPr/>
+      </w:pPr>
+      <w:r>
+        <w:rPr>
+          <w:rFonts w:ascii="Times New Roman" w:hAnsi="Times New Roman"/>
+          <w:b w:val="false"/>
+          <w:bCs w:val="false"/>
+          <w:u w:val="none"/>
+        </w:rPr>
+        <w:tab/>
+        <w:tab/>
+        <w:t>Created by InfoWindowDOM.java line 184 (src/wormguides/views/infowindow)</w:t>
+      </w:r>
+    </w:p>
+    <w:p>
+      <w:pPr>
+        <w:pStyle w:val="Normal"/>
+        <w:rPr>
+          <w:rFonts w:ascii="Times New Roman" w:hAnsi="Times New Roman"/>
+          <w:b/>
+          <w:b/>
+          <w:bCs/>
+          <w:u w:val="none"/>
+        </w:rPr>
+      </w:pPr>
+      <w:r>
+        <w:rPr>
+          <w:rFonts w:ascii="Times New Roman" w:hAnsi="Times New Roman"/>
+          <w:b/>
+          <w:bCs/>
+          <w:u w:val="none"/>
+        </w:rPr>
+      </w:r>
+    </w:p>
+    <w:p>
+      <w:pPr>
+        <w:pStyle w:val="Normal"/>
+        <w:rPr>
+          <w:rFonts w:ascii="Times New Roman" w:hAnsi="Times New Roman"/>
+          <w:b/>
+          <w:b/>
+          <w:bCs/>
+          <w:u w:val="none"/>
+        </w:rPr>
+      </w:pPr>
+      <w:r>
+        <w:rPr>
+          <w:rFonts w:ascii="Times New Roman" w:hAnsi="Times New Roman"/>
+          <w:b w:val="false"/>
+          <w:bCs w:val="false"/>
+          <w:u w:val="none"/>
+        </w:rPr>
+        <w:tab/>
+        <w:t xml:space="preserve">d. </w:t>
+      </w:r>
+      <w:r>
+        <w:rPr>
+          <w:rFonts w:ascii="Times New Roman" w:hAnsi="Times New Roman"/>
+          <w:b/>
+          <w:bCs/>
+          <w:u w:val="none"/>
+        </w:rPr>
+        <w:t>Cell Deaths</w:t>
+      </w:r>
+    </w:p>
+    <w:p>
+      <w:pPr>
+        <w:pStyle w:val="Normal"/>
+        <w:rPr/>
+      </w:pPr>
+      <w:r>
+        <w:rPr>
+          <w:rFonts w:ascii="Times New Roman" w:hAnsi="Times New Roman"/>
+          <w:b w:val="false"/>
+          <w:bCs w:val="false"/>
+          <w:u w:val="none"/>
+        </w:rPr>
+        <w:tab/>
+        <w:tab/>
+      </w:r>
+      <w:r>
+        <w:rPr>
+          <w:rFonts w:ascii="Times New Roman" w:hAnsi="Times New Roman"/>
+          <w:b w:val="false"/>
+          <w:bCs w:val="false"/>
+          <w:u w:val="none"/>
+        </w:rPr>
+        <w:t>Created by InfoWindowDOM.java line 244 (src/wormguides/views/infowindow)</w:t>
+      </w:r>
+    </w:p>
+    <w:p>
+      <w:pPr>
+        <w:pStyle w:val="Normal"/>
+        <w:rPr>
+          <w:rFonts w:ascii="Times New Roman" w:hAnsi="Times New Roman"/>
+          <w:b/>
+          <w:b/>
+          <w:bCs/>
+          <w:u w:val="none"/>
+        </w:rPr>
+      </w:pPr>
+      <w:r>
+        <w:rPr/>
+      </w:r>
+    </w:p>
+    <w:p>
+      <w:pPr>
+        <w:pStyle w:val="Normal"/>
+        <w:rPr/>
+      </w:pPr>
+      <w:r>
+        <w:rPr>
+          <w:rFonts w:ascii="Times New Roman" w:hAnsi="Times New Roman"/>
+          <w:b w:val="false"/>
+          <w:bCs w:val="false"/>
+          <w:u w:val="none"/>
+        </w:rPr>
+        <w:tab/>
+        <w:t xml:space="preserve">e. </w:t>
+      </w:r>
+      <w:r>
+        <w:rPr>
+          <w:rFonts w:ascii="Times New Roman" w:hAnsi="Times New Roman"/>
+          <w:b/>
+          <w:bCs/>
+          <w:u w:val="none"/>
+        </w:rPr>
+        <w:t>Experimental Data</w:t>
+      </w:r>
+    </w:p>
+    <w:p>
+      <w:pPr>
+        <w:pStyle w:val="Normal"/>
+        <w:rPr/>
+      </w:pPr>
+      <w:r>
+        <w:rPr>
+          <w:rFonts w:ascii="Times New Roman" w:hAnsi="Times New Roman"/>
+          <w:b/>
+          <w:bCs/>
+          <w:u w:val="none"/>
+        </w:rPr>
+        <w:tab/>
+        <w:tab/>
+      </w:r>
+      <w:r>
+        <w:rPr>
+          <w:rFonts w:ascii="Times New Roman" w:hAnsi="Times New Roman"/>
+          <w:b w:val="false"/>
+          <w:bCs w:val="false"/>
+          <w:u w:val="none"/>
+        </w:rPr>
+        <w:t>Created by InfoWindowDOM.java line 283 (src/wormguides/views/infowindow)</w:t>
+      </w:r>
+    </w:p>
+    <w:p>
+      <w:pPr>
+        <w:pStyle w:val="Normal"/>
+        <w:rPr>
+          <w:rFonts w:ascii="Times New Roman" w:hAnsi="Times New Roman"/>
+          <w:b w:val="false"/>
+          <w:b w:val="false"/>
+          <w:bCs w:val="false"/>
+          <w:u w:val="none"/>
+        </w:rPr>
+      </w:pPr>
+      <w:r>
+        <w:rPr/>
+      </w:r>
+    </w:p>
+    <w:p>
+      <w:pPr>
+        <w:pStyle w:val="Normal"/>
+        <w:rPr/>
+      </w:pPr>
+      <w:r>
+        <w:rPr>
+          <w:rFonts w:ascii="Times New Roman" w:hAnsi="Times New Roman"/>
+          <w:b w:val="false"/>
+          <w:bCs w:val="false"/>
+          <w:u w:val="none"/>
+        </w:rPr>
+        <w:t xml:space="preserve">4. </w:t>
+      </w:r>
+      <w:r>
+        <w:rPr>
+          <w:rFonts w:ascii="Times New Roman" w:hAnsi="Times New Roman"/>
+          <w:b w:val="false"/>
+          <w:bCs w:val="false"/>
+          <w:sz w:val="26"/>
+          <w:szCs w:val="26"/>
+          <w:u w:val="none"/>
+        </w:rPr>
+        <w:t>Cell Info Window</w:t>
+      </w:r>
+      <w:r>
+        <w:rPr>
+          <w:rFonts w:ascii="Times New Roman" w:hAnsi="Times New Roman"/>
+          <w:b w:val="false"/>
+          <w:bCs w:val="false"/>
+          <w:u w:val="none"/>
+        </w:rPr>
+        <w:t xml:space="preserve"> (View → Cell Info Window)</w:t>
+      </w:r>
+    </w:p>
+    <w:p>
+      <w:pPr>
+        <w:pStyle w:val="Normal"/>
+        <w:rPr/>
+      </w:pPr>
+      <w:r>
+        <w:rPr>
+          <w:rFonts w:ascii="Times New Roman" w:hAnsi="Times New Roman"/>
+          <w:b/>
+          <w:bCs/>
+          <w:u w:val="none"/>
+        </w:rPr>
+        <w:tab/>
+      </w:r>
+      <w:r>
+        <w:rPr>
+          <w:rFonts w:ascii="Times New Roman" w:hAnsi="Times New Roman"/>
+          <w:b w:val="false"/>
+          <w:bCs w:val="false"/>
+          <w:i/>
+          <w:iCs/>
+          <w:u w:val="none"/>
+        </w:rPr>
+        <w:t>Main Class</w:t>
+      </w:r>
+      <w:r>
+        <w:rPr>
+          <w:rFonts w:ascii="Times New Roman" w:hAnsi="Times New Roman"/>
+          <w:b w:val="false"/>
+          <w:bCs w:val="false"/>
+          <w:i w:val="false"/>
+          <w:iCs w:val="false"/>
+          <w:u w:val="none"/>
+        </w:rPr>
+        <w:t>: InfoWindow.java, InfoWindowDOM.java</w:t>
+      </w:r>
+    </w:p>
+    <w:p>
+      <w:pPr>
+        <w:pStyle w:val="Normal"/>
+        <w:rPr/>
+      </w:pPr>
+      <w:r>
+        <w:rPr>
+          <w:rFonts w:ascii="Times New Roman" w:hAnsi="Times New Roman"/>
+          <w:b w:val="false"/>
+          <w:bCs w:val="false"/>
+          <w:i w:val="false"/>
+          <w:iCs w:val="false"/>
+          <w:u w:val="none"/>
+        </w:rPr>
+        <w:tab/>
+      </w:r>
+      <w:r>
+        <w:rPr>
+          <w:rFonts w:ascii="Times New Roman" w:hAnsi="Times New Roman"/>
+          <w:b w:val="false"/>
+          <w:bCs w:val="false"/>
+          <w:i/>
+          <w:iCs/>
+          <w:u w:val="none"/>
+        </w:rPr>
+        <w:t>Location</w:t>
+      </w:r>
+      <w:r>
+        <w:rPr>
+          <w:rFonts w:ascii="Times New Roman" w:hAnsi="Times New Roman"/>
+          <w:b w:val="false"/>
+          <w:bCs w:val="false"/>
+          <w:i w:val="false"/>
+          <w:iCs w:val="false"/>
+          <w:u w:val="none"/>
+        </w:rPr>
+        <w:t>: src/wormguides/view/infowindow/</w:t>
+      </w:r>
+    </w:p>
+    <w:p>
+      <w:pPr>
+        <w:pStyle w:val="Normal"/>
+        <w:rPr/>
+      </w:pPr>
+      <w:r>
+        <w:rPr>
+          <w:rFonts w:ascii="Times New Roman" w:hAnsi="Times New Roman"/>
+          <w:b w:val="false"/>
+          <w:bCs w:val="false"/>
+          <w:i w:val="false"/>
+          <w:iCs w:val="false"/>
+          <w:u w:val="none"/>
+        </w:rPr>
+        <w:tab/>
+      </w:r>
+      <w:r>
+        <w:rPr>
+          <w:rFonts w:ascii="Times New Roman" w:hAnsi="Times New Roman"/>
+          <w:b w:val="false"/>
+          <w:bCs w:val="false"/>
+          <w:i/>
+          <w:iCs/>
+          <w:u w:val="none"/>
+        </w:rPr>
+        <w:t>Functionality</w:t>
+      </w:r>
+      <w:r>
+        <w:rPr>
+          <w:rFonts w:ascii="Times New Roman" w:hAnsi="Times New Roman"/>
+          <w:b w:val="false"/>
+          <w:bCs w:val="false"/>
+          <w:i w:val="false"/>
+          <w:iCs w:val="false"/>
+          <w:u w:val="none"/>
+        </w:rPr>
+        <w:t>:</w:t>
+      </w:r>
+    </w:p>
+    <w:p>
+      <w:pPr>
+        <w:pStyle w:val="Normal"/>
+        <w:rPr/>
+      </w:pPr>
+      <w:r>
+        <w:rPr>
+          <w:rFonts w:ascii="Times New Roman" w:hAnsi="Times New Roman"/>
+          <w:b w:val="false"/>
+          <w:bCs w:val="false"/>
+          <w:i w:val="false"/>
+          <w:iCs w:val="false"/>
+          <w:u w:val="none"/>
+        </w:rPr>
+        <w:tab/>
+        <w:tab/>
+        <w:t>Creates and maintains “Info” pages for selected entities in the 3D window.</w:t>
+      </w:r>
+    </w:p>
+    <w:p>
+      <w:pPr>
+        <w:pStyle w:val="Normal"/>
+        <w:rPr/>
+      </w:pPr>
+      <w:r>
+        <w:rPr>
+          <w:rFonts w:ascii="Times New Roman" w:hAnsi="Times New Roman"/>
+          <w:b w:val="false"/>
+          <w:bCs w:val="false"/>
+          <w:i w:val="false"/>
+          <w:iCs w:val="false"/>
+          <w:u w:val="none"/>
+        </w:rPr>
+        <w:t xml:space="preserve">  </w:t>
+      </w:r>
+    </w:p>
+    <w:p>
+      <w:pPr>
+        <w:pStyle w:val="Normal"/>
+        <w:rPr/>
+      </w:pPr>
+      <w:r>
+        <w:rPr>
+          <w:rFonts w:ascii="Times New Roman" w:hAnsi="Times New Roman"/>
+          <w:b w:val="false"/>
+          <w:bCs w:val="false"/>
+          <w:i w:val="false"/>
+          <w:iCs w:val="false"/>
+          <w:u w:val="none"/>
+        </w:rPr>
+        <w:tab/>
+        <w:tab/>
+        <w:t>i</w:t>
+      </w:r>
+      <w:r>
+        <w:rPr>
+          <w:rFonts w:ascii="Times New Roman" w:hAnsi="Times New Roman"/>
+          <w:b/>
+          <w:bCs/>
+          <w:i w:val="false"/>
+          <w:iCs w:val="false"/>
+          <w:u w:val="none"/>
+        </w:rPr>
+        <w:t xml:space="preserve">. </w:t>
+      </w:r>
+      <w:r>
+        <w:rPr>
+          <w:rFonts w:ascii="Times New Roman" w:hAnsi="Times New Roman"/>
+          <w:b w:val="false"/>
+          <w:bCs w:val="false"/>
+          <w:i w:val="false"/>
+          <w:iCs w:val="false"/>
+          <w:u w:val="none"/>
+        </w:rPr>
+        <w:t xml:space="preserve">“More Info” button in the Context Menu (right click Menu) triggers </w:t>
+      </w:r>
+      <w:r>
+        <w:rPr>
+          <w:rFonts w:ascii="Times New Roman" w:hAnsi="Times New Roman"/>
+          <w:b w:val="false"/>
+          <w:bCs w:val="false"/>
+          <w:i/>
+          <w:iCs/>
+          <w:u w:val="none"/>
+        </w:rPr>
+        <w:t>addName()</w:t>
+      </w:r>
+      <w:r>
+        <w:rPr>
+          <w:rFonts w:ascii="Times New Roman" w:hAnsi="Times New Roman"/>
+          <w:b w:val="false"/>
+          <w:bCs w:val="false"/>
+          <w:i w:val="false"/>
+          <w:iCs w:val="false"/>
+          <w:u w:val="none"/>
+        </w:rPr>
+        <w:t xml:space="preserve"> in InfoWindow.java line 321 via a listener in RootLayoutController.java line 841</w:t>
+      </w:r>
+    </w:p>
+    <w:p>
+      <w:pPr>
+        <w:pStyle w:val="Normal"/>
+        <w:rPr>
+          <w:rFonts w:ascii="Times New Roman" w:hAnsi="Times New Roman"/>
+          <w:b w:val="false"/>
+          <w:b w:val="false"/>
+          <w:bCs w:val="false"/>
+          <w:i w:val="false"/>
+          <w:i w:val="false"/>
+          <w:iCs w:val="false"/>
+          <w:u w:val="none"/>
+        </w:rPr>
+      </w:pPr>
+      <w:r>
+        <w:rPr/>
+      </w:r>
+    </w:p>
+    <w:p>
+      <w:pPr>
+        <w:pStyle w:val="Normal"/>
+        <w:rPr/>
+      </w:pPr>
+      <w:r>
+        <w:rPr>
+          <w:rFonts w:ascii="Times New Roman" w:hAnsi="Times New Roman"/>
+          <w:b w:val="false"/>
+          <w:bCs w:val="false"/>
+          <w:i w:val="false"/>
+          <w:iCs w:val="false"/>
+          <w:u w:val="none"/>
+        </w:rPr>
+        <w:tab/>
+        <w:tab/>
+        <w:t xml:space="preserve">ii. “More Info” clickable text in info panel below 3D window triggers </w:t>
+      </w:r>
+      <w:r>
+        <w:rPr>
+          <w:rFonts w:ascii="Times New Roman" w:hAnsi="Times New Roman"/>
+          <w:b w:val="false"/>
+          <w:bCs w:val="false"/>
+          <w:i/>
+          <w:iCs/>
+          <w:u w:val="none"/>
+        </w:rPr>
+        <w:t>addName()</w:t>
+      </w:r>
+      <w:r>
+        <w:rPr>
+          <w:rFonts w:ascii="Times New Roman" w:hAnsi="Times New Roman"/>
+          <w:b w:val="false"/>
+          <w:bCs w:val="false"/>
+          <w:i w:val="false"/>
+          <w:iCs w:val="false"/>
+          <w:u w:val="none"/>
+        </w:rPr>
+        <w:t xml:space="preserve"> in InfoWindow.java line 321 via a listener in RootLayoutController.java line 831 </w:t>
+      </w:r>
+    </w:p>
+    <w:p>
+      <w:pPr>
+        <w:pStyle w:val="Normal"/>
+        <w:rPr>
+          <w:rFonts w:ascii="Times New Roman" w:hAnsi="Times New Roman"/>
+          <w:b w:val="false"/>
+          <w:b w:val="false"/>
+          <w:bCs w:val="false"/>
+        </w:rPr>
+      </w:pPr>
+      <w:r>
+        <w:rPr>
+          <w:rFonts w:ascii="Times New Roman" w:hAnsi="Times New Roman"/>
+          <w:b w:val="false"/>
+          <w:bCs w:val="false"/>
+        </w:rPr>
+      </w:r>
+    </w:p>
+    <w:p>
+      <w:pPr>
+        <w:pStyle w:val="Normal"/>
+        <w:rPr/>
+      </w:pPr>
+      <w:r>
+        <w:rPr>
+          <w:rFonts w:ascii="Times New Roman" w:hAnsi="Times New Roman"/>
+          <w:b w:val="false"/>
+          <w:bCs w:val="false"/>
+          <w:u w:val="none"/>
+        </w:rPr>
+        <w:t xml:space="preserve">5. </w:t>
+      </w:r>
+      <w:r>
+        <w:rPr>
+          <w:rFonts w:ascii="Times New Roman" w:hAnsi="Times New Roman"/>
+          <w:b w:val="false"/>
+          <w:bCs w:val="false"/>
+          <w:sz w:val="26"/>
+          <w:szCs w:val="26"/>
+          <w:u w:val="none"/>
+        </w:rPr>
+        <w:t>Rotation Control window</w:t>
+      </w:r>
+      <w:r>
+        <w:rPr>
+          <w:rFonts w:ascii="Times New Roman" w:hAnsi="Times New Roman"/>
+          <w:b w:val="false"/>
+          <w:bCs w:val="false"/>
+          <w:u w:val="none"/>
+        </w:rPr>
+        <w:t xml:space="preserve"> (View → Rotation Control)</w:t>
+      </w:r>
+    </w:p>
+    <w:p>
+      <w:pPr>
+        <w:pStyle w:val="Normal"/>
+        <w:rPr/>
+      </w:pPr>
+      <w:r>
+        <w:rPr>
+          <w:rFonts w:ascii="Times New Roman" w:hAnsi="Times New Roman"/>
+          <w:b/>
+          <w:bCs/>
+          <w:u w:val="none"/>
+        </w:rPr>
+        <w:tab/>
+      </w:r>
+      <w:r>
+        <w:rPr>
+          <w:rFonts w:ascii="Times New Roman" w:hAnsi="Times New Roman"/>
+          <w:b w:val="false"/>
+          <w:bCs w:val="false"/>
+          <w:i/>
+          <w:iCs/>
+          <w:u w:val="none"/>
+        </w:rPr>
+        <w:t>Main Class</w:t>
+      </w:r>
+      <w:r>
+        <w:rPr>
+          <w:rFonts w:ascii="Times New Roman" w:hAnsi="Times New Roman"/>
+          <w:b w:val="false"/>
+          <w:bCs w:val="false"/>
+          <w:i w:val="false"/>
+          <w:iCs w:val="false"/>
+          <w:u w:val="none"/>
+        </w:rPr>
+        <w:t>: RotationController.java</w:t>
+      </w:r>
+    </w:p>
+    <w:p>
+      <w:pPr>
+        <w:pStyle w:val="Normal"/>
+        <w:rPr/>
+      </w:pPr>
+      <w:r>
+        <w:rPr>
+          <w:rFonts w:ascii="Times New Roman" w:hAnsi="Times New Roman"/>
+          <w:b w:val="false"/>
+          <w:bCs w:val="false"/>
+          <w:i w:val="false"/>
+          <w:iCs w:val="false"/>
+          <w:u w:val="none"/>
+        </w:rPr>
+        <w:tab/>
+      </w:r>
+      <w:r>
+        <w:rPr>
+          <w:rFonts w:ascii="Times New Roman" w:hAnsi="Times New Roman"/>
+          <w:b w:val="false"/>
+          <w:bCs w:val="false"/>
+          <w:i/>
+          <w:iCs/>
+          <w:u w:val="none"/>
+        </w:rPr>
+        <w:t>Location</w:t>
+      </w:r>
+      <w:r>
+        <w:rPr>
+          <w:rFonts w:ascii="Times New Roman" w:hAnsi="Times New Roman"/>
+          <w:b w:val="false"/>
+          <w:bCs w:val="false"/>
+          <w:i w:val="false"/>
+          <w:iCs w:val="false"/>
+          <w:u w:val="none"/>
+        </w:rPr>
+        <w:t>: src/wormguides/controllers/</w:t>
+      </w:r>
+    </w:p>
+    <w:p>
+      <w:pPr>
+        <w:pStyle w:val="Normal"/>
+        <w:rPr/>
+      </w:pPr>
+      <w:r>
+        <w:rPr>
+          <w:rFonts w:ascii="Times New Roman" w:hAnsi="Times New Roman"/>
+          <w:b w:val="false"/>
+          <w:bCs w:val="false"/>
+          <w:i w:val="false"/>
+          <w:iCs w:val="false"/>
+          <w:u w:val="none"/>
+        </w:rPr>
+        <w:tab/>
+      </w:r>
+      <w:r>
+        <w:rPr>
+          <w:rFonts w:ascii="Times New Roman" w:hAnsi="Times New Roman"/>
+          <w:b w:val="false"/>
+          <w:bCs w:val="false"/>
+          <w:i/>
+          <w:iCs/>
+          <w:u w:val="none"/>
+        </w:rPr>
+        <w:t>Functionality</w:t>
+      </w:r>
+      <w:r>
+        <w:rPr>
+          <w:rFonts w:ascii="Times New Roman" w:hAnsi="Times New Roman"/>
+          <w:b w:val="false"/>
+          <w:bCs w:val="false"/>
+          <w:i w:val="false"/>
+          <w:iCs w:val="false"/>
+          <w:u w:val="none"/>
+        </w:rPr>
+        <w:t xml:space="preserve">: </w:t>
+      </w:r>
+    </w:p>
+    <w:p>
+      <w:pPr>
+        <w:pStyle w:val="Normal"/>
+        <w:rPr/>
+      </w:pPr>
+      <w:r>
+        <w:rPr>
+          <w:rFonts w:ascii="Times New Roman" w:hAnsi="Times New Roman"/>
+          <w:b w:val="false"/>
+          <w:bCs w:val="false"/>
+          <w:i w:val="false"/>
+          <w:iCs w:val="false"/>
+          <w:u w:val="none"/>
+        </w:rPr>
+        <w:tab/>
+        <w:t xml:space="preserve">  i. </w:t>
+      </w:r>
+      <w:r>
+        <w:rPr>
+          <w:rFonts w:ascii="Times New Roman" w:hAnsi="Times New Roman"/>
+          <w:b w:val="false"/>
+          <w:bCs w:val="false"/>
+          <w:i w:val="false"/>
+          <w:iCs w:val="false"/>
+          <w:u w:val="none"/>
+        </w:rPr>
+        <w:t xml:space="preserve">All sliders and input fields </w:t>
+      </w:r>
+      <w:r>
+        <w:rPr>
+          <w:rFonts w:ascii="Times New Roman" w:hAnsi="Times New Roman"/>
+          <w:b w:val="false"/>
+          <w:bCs w:val="false"/>
+          <w:i w:val="false"/>
+          <w:iCs w:val="false"/>
+          <w:u w:val="none"/>
+        </w:rPr>
+        <w:t xml:space="preserve">(listed below) </w:t>
+      </w:r>
+      <w:r>
+        <w:rPr>
+          <w:rFonts w:ascii="Times New Roman" w:hAnsi="Times New Roman"/>
+          <w:b w:val="false"/>
+          <w:bCs w:val="false"/>
+          <w:i w:val="false"/>
+          <w:iCs w:val="false"/>
+          <w:u w:val="none"/>
+        </w:rPr>
+        <w:t xml:space="preserve">in the Rotation Controller are bound to the shared </w:t>
+      </w:r>
+      <w:r>
+        <w:rPr>
+          <w:rFonts w:ascii="Times New Roman" w:hAnsi="Times New Roman"/>
+          <w:b w:val="false"/>
+          <w:bCs w:val="false"/>
+          <w:i w:val="false"/>
+          <w:iCs w:val="false"/>
+          <w:u w:val="none"/>
+        </w:rPr>
+        <w:t>variables rotateXAngleProperty, rotateYAngleProperty, rotateZAngleProperty and update the scene accordingly when changed</w:t>
+      </w:r>
+    </w:p>
+    <w:p>
+      <w:pPr>
+        <w:pStyle w:val="Normal"/>
+        <w:rPr>
+          <w:rFonts w:ascii="Times New Roman" w:hAnsi="Times New Roman"/>
+          <w:b w:val="false"/>
+          <w:b w:val="false"/>
+          <w:bCs w:val="false"/>
+        </w:rPr>
+      </w:pPr>
+      <w:r>
+        <w:rPr>
+          <w:rFonts w:ascii="Times New Roman" w:hAnsi="Times New Roman"/>
+          <w:b w:val="false"/>
+          <w:bCs w:val="false"/>
+        </w:rPr>
+        <w:tab/>
+        <w:t xml:space="preserve">a. </w:t>
+      </w:r>
+      <w:r>
+        <w:rPr>
+          <w:rFonts w:ascii="Times New Roman" w:hAnsi="Times New Roman"/>
+          <w:b/>
+          <w:bCs/>
+        </w:rPr>
+        <w:t>X Rotation Slider</w:t>
+      </w:r>
+    </w:p>
+    <w:p>
+      <w:pPr>
+        <w:pStyle w:val="Normal"/>
+        <w:rPr>
+          <w:rFonts w:ascii="Times New Roman" w:hAnsi="Times New Roman"/>
+          <w:b w:val="false"/>
+          <w:b w:val="false"/>
+          <w:bCs w:val="false"/>
+        </w:rPr>
+      </w:pPr>
+      <w:r>
+        <w:rPr>
+          <w:rFonts w:ascii="Times New Roman" w:hAnsi="Times New Roman"/>
+          <w:b w:val="false"/>
+          <w:bCs w:val="false"/>
+        </w:rPr>
+        <w:tab/>
+        <w:t xml:space="preserve">b. </w:t>
+      </w:r>
+      <w:r>
+        <w:rPr>
+          <w:rFonts w:ascii="Times New Roman" w:hAnsi="Times New Roman"/>
+          <w:b/>
+          <w:bCs/>
+        </w:rPr>
+        <w:t>Y Rotation Slider</w:t>
+      </w:r>
+    </w:p>
+    <w:p>
+      <w:pPr>
+        <w:pStyle w:val="Normal"/>
+        <w:rPr>
+          <w:rFonts w:ascii="Times New Roman" w:hAnsi="Times New Roman"/>
+          <w:b w:val="false"/>
+          <w:b w:val="false"/>
+          <w:bCs w:val="false"/>
+        </w:rPr>
+      </w:pPr>
+      <w:r>
+        <w:rPr>
+          <w:rFonts w:ascii="Times New Roman" w:hAnsi="Times New Roman"/>
+          <w:b w:val="false"/>
+          <w:bCs w:val="false"/>
+        </w:rPr>
+        <w:tab/>
+        <w:t xml:space="preserve">c. </w:t>
+      </w:r>
+      <w:r>
+        <w:rPr>
+          <w:rFonts w:ascii="Times New Roman" w:hAnsi="Times New Roman"/>
+          <w:b/>
+          <w:bCs/>
+        </w:rPr>
+        <w:t>Z Rotation Slider</w:t>
+      </w:r>
+    </w:p>
+    <w:p>
+      <w:pPr>
+        <w:pStyle w:val="Normal"/>
+        <w:rPr>
+          <w:rFonts w:ascii="Times New Roman" w:hAnsi="Times New Roman"/>
+          <w:b w:val="false"/>
+          <w:b w:val="false"/>
+          <w:bCs w:val="false"/>
+        </w:rPr>
+      </w:pPr>
+      <w:r>
+        <w:rPr>
+          <w:rFonts w:ascii="Times New Roman" w:hAnsi="Times New Roman"/>
+          <w:b w:val="false"/>
+          <w:bCs w:val="false"/>
+        </w:rPr>
+        <w:tab/>
+        <w:t xml:space="preserve">d. </w:t>
+      </w:r>
+      <w:r>
+        <w:rPr>
+          <w:rFonts w:ascii="Times New Roman" w:hAnsi="Times New Roman"/>
+          <w:b/>
+          <w:bCs/>
+        </w:rPr>
+        <w:t>X Rotation Input Field</w:t>
+      </w:r>
+    </w:p>
+    <w:p>
+      <w:pPr>
+        <w:pStyle w:val="Normal"/>
+        <w:rPr>
+          <w:rFonts w:ascii="Times New Roman" w:hAnsi="Times New Roman"/>
+          <w:b w:val="false"/>
+          <w:b w:val="false"/>
+          <w:bCs w:val="false"/>
+        </w:rPr>
+      </w:pPr>
+      <w:r>
+        <w:rPr>
+          <w:rFonts w:ascii="Times New Roman" w:hAnsi="Times New Roman"/>
+          <w:b w:val="false"/>
+          <w:bCs w:val="false"/>
+        </w:rPr>
+        <w:tab/>
+        <w:t xml:space="preserve">e. </w:t>
+      </w:r>
+      <w:r>
+        <w:rPr>
+          <w:rFonts w:ascii="Times New Roman" w:hAnsi="Times New Roman"/>
+          <w:b/>
+          <w:bCs/>
+        </w:rPr>
+        <w:t>Y Rotation Input Field</w:t>
+      </w:r>
+    </w:p>
+    <w:p>
+      <w:pPr>
+        <w:pStyle w:val="Normal"/>
+        <w:rPr/>
+      </w:pPr>
+      <w:r>
+        <w:rPr>
+          <w:rFonts w:ascii="Times New Roman" w:hAnsi="Times New Roman"/>
+          <w:b w:val="false"/>
+          <w:bCs w:val="false"/>
+        </w:rPr>
+        <w:tab/>
+        <w:t xml:space="preserve">f. </w:t>
+      </w:r>
+      <w:r>
+        <w:rPr>
+          <w:rFonts w:ascii="Times New Roman" w:hAnsi="Times New Roman"/>
+          <w:b/>
+          <w:bCs/>
+        </w:rPr>
+        <w:t>Z Rotation Input Field</w:t>
+      </w:r>
+    </w:p>
+    <w:p>
+      <w:pPr>
+        <w:pStyle w:val="Normal"/>
+        <w:rPr>
+          <w:rFonts w:ascii="Times New Roman" w:hAnsi="Times New Roman"/>
+          <w:b w:val="false"/>
+          <w:b w:val="false"/>
+          <w:bCs w:val="false"/>
+        </w:rPr>
+      </w:pPr>
+      <w:r>
+        <w:rPr/>
+      </w:r>
+    </w:p>
+    <w:p>
+      <w:pPr>
+        <w:pStyle w:val="Normal"/>
+        <w:rPr>
+          <w:rFonts w:ascii="Times New Roman" w:hAnsi="Times New Roman"/>
+          <w:b w:val="false"/>
+          <w:b w:val="false"/>
+          <w:bCs w:val="false"/>
+        </w:rPr>
+      </w:pPr>
+      <w:r>
+        <w:rPr/>
+      </w:r>
+    </w:p>
+    <w:p>
+      <w:pPr>
+        <w:pStyle w:val="Normal"/>
+        <w:rPr>
+          <w:rFonts w:ascii="Times New Roman" w:hAnsi="Times New Roman"/>
+          <w:b/>
+          <w:b/>
+          <w:bCs/>
+          <w:u w:val="none"/>
+        </w:rPr>
+      </w:pPr>
+      <w:r>
+        <w:rPr>
+          <w:rFonts w:ascii="Times New Roman" w:hAnsi="Times New Roman"/>
+          <w:b w:val="false"/>
+          <w:bCs w:val="false"/>
+          <w:u w:val="none"/>
+        </w:rPr>
+        <w:t xml:space="preserve">6. </w:t>
+      </w:r>
+      <w:r>
+        <w:rPr>
+          <w:rFonts w:ascii="Times New Roman" w:hAnsi="Times New Roman"/>
+          <w:b w:val="false"/>
+          <w:bCs w:val="false"/>
+          <w:sz w:val="26"/>
+          <w:szCs w:val="26"/>
+          <w:u w:val="none"/>
+        </w:rPr>
         <w:t>About window</w:t>
       </w:r>
       <w:r>
@@ -1871,6 +4300,287 @@
           <w:u w:val="none"/>
         </w:rPr>
         <w:t xml:space="preserve"> (Help → About)</w:t>
+      </w:r>
+    </w:p>
+    <w:p>
+      <w:pPr>
+        <w:pStyle w:val="Normal"/>
+        <w:rPr>
+          <w:rFonts w:ascii="Times New Roman" w:hAnsi="Times New Roman"/>
+        </w:rPr>
+      </w:pPr>
+      <w:r>
+        <w:rPr>
+          <w:rFonts w:ascii="Times New Roman" w:hAnsi="Times New Roman"/>
+        </w:rPr>
+        <w:tab/>
+      </w:r>
+      <w:r>
+        <w:rPr>
+          <w:rFonts w:ascii="Times New Roman" w:hAnsi="Times New Roman"/>
+          <w:i/>
+          <w:iCs/>
+        </w:rPr>
+        <w:t>MainClass</w:t>
+      </w:r>
+      <w:r>
+        <w:rPr>
+          <w:rFonts w:ascii="Times New Roman" w:hAnsi="Times New Roman"/>
+          <w:i w:val="false"/>
+          <w:iCs w:val="false"/>
+        </w:rPr>
+        <w:t>: AboutPane.java</w:t>
+      </w:r>
+    </w:p>
+    <w:p>
+      <w:pPr>
+        <w:pStyle w:val="Normal"/>
+        <w:rPr>
+          <w:rFonts w:ascii="Times New Roman" w:hAnsi="Times New Roman"/>
+          <w:i/>
+          <w:i/>
+          <w:iCs/>
+        </w:rPr>
+      </w:pPr>
+      <w:r>
+        <w:rPr>
+          <w:rFonts w:ascii="Times New Roman" w:hAnsi="Times New Roman"/>
+          <w:i/>
+          <w:iCs/>
+        </w:rPr>
+        <w:tab/>
+      </w:r>
+      <w:r>
+        <w:rPr>
+          <w:rFonts w:ascii="Times New Roman" w:hAnsi="Times New Roman"/>
+          <w:i/>
+          <w:iCs/>
+        </w:rPr>
+        <w:t>Location</w:t>
+      </w:r>
+      <w:r>
+        <w:rPr>
+          <w:rFonts w:ascii="Times New Roman" w:hAnsi="Times New Roman"/>
+          <w:i w:val="false"/>
+          <w:iCs w:val="false"/>
+        </w:rPr>
+        <w:t>: src/wormguides/view/popups/</w:t>
+      </w:r>
+    </w:p>
+    <w:p>
+      <w:pPr>
+        <w:pStyle w:val="Normal"/>
+        <w:rPr>
+          <w:rFonts w:ascii="Times New Roman" w:hAnsi="Times New Roman"/>
+          <w:i/>
+          <w:i/>
+          <w:iCs/>
+        </w:rPr>
+      </w:pPr>
+      <w:r>
+        <w:rPr>
+          <w:rFonts w:ascii="Times New Roman" w:hAnsi="Times New Roman"/>
+          <w:i/>
+          <w:iCs/>
+        </w:rPr>
+        <w:tab/>
+        <w:t>Functionality</w:t>
+      </w:r>
+      <w:r>
+        <w:rPr>
+          <w:rFonts w:ascii="Times New Roman" w:hAnsi="Times New Roman"/>
+          <w:i w:val="false"/>
+          <w:iCs w:val="false"/>
+        </w:rPr>
+        <w:t>:</w:t>
+      </w:r>
+    </w:p>
+    <w:p>
+      <w:pPr>
+        <w:pStyle w:val="Normal"/>
+        <w:rPr>
+          <w:rFonts w:ascii="Times New Roman" w:hAnsi="Times New Roman"/>
+          <w:i/>
+          <w:i/>
+          <w:iCs/>
+        </w:rPr>
+      </w:pPr>
+      <w:r>
+        <w:rPr>
+          <w:rFonts w:ascii="Times New Roman" w:hAnsi="Times New Roman"/>
+          <w:i w:val="false"/>
+          <w:iCs w:val="false"/>
+        </w:rPr>
+        <w:t>i. Creates a pane and sets the text to that listed in the class</w:t>
+      </w:r>
+    </w:p>
+    <w:p>
+      <w:pPr>
+        <w:pStyle w:val="Normal"/>
+        <w:rPr>
+          <w:rFonts w:ascii="Times New Roman" w:hAnsi="Times New Roman"/>
+        </w:rPr>
+      </w:pPr>
+      <w:r>
+        <w:rPr>
+          <w:rFonts w:ascii="Times New Roman" w:hAnsi="Times New Roman"/>
+        </w:rPr>
+      </w:r>
+    </w:p>
+    <w:p>
+      <w:pPr>
+        <w:pStyle w:val="Normal"/>
+        <w:rPr>
+          <w:rFonts w:ascii="Times New Roman" w:hAnsi="Times New Roman"/>
+        </w:rPr>
+      </w:pPr>
+      <w:r>
+        <w:rPr>
+          <w:rFonts w:ascii="Times New Roman" w:hAnsi="Times New Roman"/>
+        </w:rPr>
+      </w:r>
+    </w:p>
+    <w:p>
+      <w:pPr>
+        <w:pStyle w:val="Normal"/>
+        <w:rPr>
+          <w:rFonts w:ascii="Times New Roman" w:hAnsi="Times New Roman"/>
+        </w:rPr>
+      </w:pPr>
+      <w:r>
+        <w:rPr>
+          <w:rFonts w:ascii="Times New Roman" w:hAnsi="Times New Roman"/>
+        </w:rPr>
+      </w:r>
+    </w:p>
+    <w:p>
+      <w:pPr>
+        <w:pStyle w:val="Normal"/>
+        <w:rPr>
+          <w:rFonts w:ascii="Times New Roman" w:hAnsi="Times New Roman"/>
+        </w:rPr>
+      </w:pPr>
+      <w:r>
+        <w:rPr>
+          <w:rFonts w:ascii="Times New Roman" w:hAnsi="Times New Roman"/>
+        </w:rPr>
+      </w:r>
+    </w:p>
+    <w:p>
+      <w:pPr>
+        <w:pStyle w:val="Normal"/>
+        <w:rPr>
+          <w:rFonts w:ascii="Times New Roman" w:hAnsi="Times New Roman"/>
+        </w:rPr>
+      </w:pPr>
+      <w:r>
+        <w:rPr>
+          <w:rFonts w:ascii="Times New Roman" w:hAnsi="Times New Roman"/>
+        </w:rPr>
+      </w:r>
+    </w:p>
+    <w:p>
+      <w:pPr>
+        <w:pStyle w:val="Normal"/>
+        <w:rPr>
+          <w:rFonts w:ascii="Times New Roman" w:hAnsi="Times New Roman"/>
+        </w:rPr>
+      </w:pPr>
+      <w:r>
+        <w:rPr>
+          <w:rFonts w:ascii="Times New Roman" w:hAnsi="Times New Roman"/>
+        </w:rPr>
+      </w:r>
+    </w:p>
+    <w:p>
+      <w:pPr>
+        <w:pStyle w:val="Normal"/>
+        <w:rPr>
+          <w:rFonts w:ascii="Times New Roman" w:hAnsi="Times New Roman"/>
+        </w:rPr>
+      </w:pPr>
+      <w:r>
+        <w:rPr>
+          <w:rFonts w:ascii="Times New Roman" w:hAnsi="Times New Roman"/>
+        </w:rPr>
+      </w:r>
+    </w:p>
+    <w:p>
+      <w:pPr>
+        <w:pStyle w:val="Normal"/>
+        <w:rPr>
+          <w:rFonts w:ascii="Times New Roman" w:hAnsi="Times New Roman"/>
+        </w:rPr>
+      </w:pPr>
+      <w:r>
+        <w:rPr>
+          <w:rFonts w:ascii="Times New Roman" w:hAnsi="Times New Roman"/>
+        </w:rPr>
+      </w:r>
+    </w:p>
+    <w:p>
+      <w:pPr>
+        <w:pStyle w:val="Normal"/>
+        <w:rPr>
+          <w:rFonts w:ascii="Times New Roman" w:hAnsi="Times New Roman"/>
+        </w:rPr>
+      </w:pPr>
+      <w:r>
+        <w:rPr>
+          <w:rFonts w:ascii="Times New Roman" w:hAnsi="Times New Roman"/>
+        </w:rPr>
+      </w:r>
+    </w:p>
+    <w:p>
+      <w:pPr>
+        <w:pStyle w:val="Normal"/>
+        <w:rPr>
+          <w:rFonts w:ascii="Times New Roman" w:hAnsi="Times New Roman"/>
+        </w:rPr>
+      </w:pPr>
+      <w:r>
+        <w:rPr>
+          <w:rFonts w:ascii="Times New Roman" w:hAnsi="Times New Roman"/>
+        </w:rPr>
+      </w:r>
+    </w:p>
+    <w:p>
+      <w:pPr>
+        <w:pStyle w:val="Normal"/>
+        <w:rPr>
+          <w:rFonts w:ascii="Times New Roman" w:hAnsi="Times New Roman"/>
+        </w:rPr>
+      </w:pPr>
+      <w:r>
+        <w:rPr>
+          <w:rFonts w:ascii="Times New Roman" w:hAnsi="Times New Roman"/>
+        </w:rPr>
+      </w:r>
+    </w:p>
+    <w:p>
+      <w:pPr>
+        <w:pStyle w:val="Normal"/>
+        <w:rPr>
+          <w:rFonts w:ascii="Times New Roman" w:hAnsi="Times New Roman"/>
+        </w:rPr>
+      </w:pPr>
+      <w:r>
+        <w:rPr>
+          <w:rFonts w:ascii="Times New Roman" w:hAnsi="Times New Roman"/>
+        </w:rPr>
+      </w:r>
+    </w:p>
+    <w:p>
+      <w:pPr>
+        <w:pStyle w:val="Normal"/>
+        <w:rPr>
+          <w:rFonts w:ascii="Times New Roman" w:hAnsi="Times New Roman"/>
+        </w:rPr>
+      </w:pPr>
+      <w:r>
+        <w:rPr>
+          <w:rFonts w:ascii="Times New Roman" w:hAnsi="Times New Roman"/>
+        </w:rPr>
       </w:r>
     </w:p>
     <w:p>
@@ -1947,18 +4657,7 @@
           <w:iCs w:val="false"/>
           <w:u w:val="none"/>
         </w:rPr>
-        <w:t xml:space="preserve"> line 1239 and control functionality throughout the application’s classes and maintain important properties such as time. </w:t>
-      </w:r>
-      <w:r>
-        <w:rPr>
-          <w:rFonts w:ascii="Times New Roman" w:hAnsi="Times New Roman"/>
-          <w:b w:val="false"/>
-          <w:bCs w:val="false"/>
-          <w:i w:val="false"/>
-          <w:iCs w:val="false"/>
-          <w:u w:val="none"/>
-        </w:rPr>
-        <w:t>They are important to understand the control and flow of data within the application.</w:t>
+        <w:t xml:space="preserve"> line 1239 and control functionality throughout the application’s classes and maintain important properties such as time. They are important to understand the control and flow of data within the application.</w:t>
       </w:r>
     </w:p>
     <w:p>
@@ -2004,18 +4703,7 @@
           <w:iCs w:val="false"/>
           <w:u w:val="none"/>
         </w:rPr>
-        <w:t xml:space="preserve">2. totalNucleiProperty- </w:t>
-      </w:r>
-      <w:r>
-        <w:rPr>
-          <w:rFonts w:ascii="Times New Roman" w:hAnsi="Times New Roman"/>
-          <w:b w:val="false"/>
-          <w:bCs w:val="false"/>
-          <w:i w:val="false"/>
-          <w:iCs w:val="false"/>
-          <w:u w:val="none"/>
-        </w:rPr>
-        <w:t>SimpleIntegerProperty</w:t>
+        <w:t>2. totalNucleiProperty- SimpleIntegerProperty</w:t>
       </w:r>
     </w:p>
     <w:p>
@@ -2513,6 +5201,214 @@
           <w:rFonts w:ascii="Times New Roman" w:hAnsi="Times New Roman"/>
         </w:rPr>
         <w:t>24. searchResultsList - ObservableList</w:t>
+      </w:r>
+    </w:p>
+    <w:p>
+      <w:pPr>
+        <w:pStyle w:val="Normal"/>
+        <w:rPr>
+          <w:rFonts w:ascii="Times New Roman" w:hAnsi="Times New Roman"/>
+        </w:rPr>
+      </w:pPr>
+      <w:r>
+        <w:rPr>
+          <w:rFonts w:ascii="Times New Roman" w:hAnsi="Times New Roman"/>
+        </w:rPr>
+      </w:r>
+    </w:p>
+    <w:p>
+      <w:pPr>
+        <w:pStyle w:val="Normal"/>
+        <w:rPr>
+          <w:rFonts w:ascii="Times New Roman" w:hAnsi="Times New Roman"/>
+        </w:rPr>
+      </w:pPr>
+      <w:r>
+        <w:rPr>
+          <w:rFonts w:ascii="Times New Roman" w:hAnsi="Times New Roman"/>
+        </w:rPr>
+      </w:r>
+    </w:p>
+    <w:p>
+      <w:pPr>
+        <w:pStyle w:val="Normal"/>
+        <w:rPr>
+          <w:rFonts w:ascii="Times New Roman" w:hAnsi="Times New Roman"/>
+        </w:rPr>
+      </w:pPr>
+      <w:r>
+        <w:rPr>
+          <w:rFonts w:ascii="Times New Roman" w:hAnsi="Times New Roman"/>
+        </w:rPr>
+      </w:r>
+    </w:p>
+    <w:p>
+      <w:pPr>
+        <w:pStyle w:val="Normal"/>
+        <w:rPr>
+          <w:rFonts w:ascii="Times New Roman" w:hAnsi="Times New Roman"/>
+        </w:rPr>
+      </w:pPr>
+      <w:r>
+        <w:rPr>
+          <w:rFonts w:ascii="Times New Roman" w:hAnsi="Times New Roman"/>
+        </w:rPr>
+      </w:r>
+    </w:p>
+    <w:p>
+      <w:pPr>
+        <w:pStyle w:val="Normal"/>
+        <w:rPr>
+          <w:rFonts w:ascii="Times New Roman" w:hAnsi="Times New Roman"/>
+        </w:rPr>
+      </w:pPr>
+      <w:r>
+        <w:rPr>
+          <w:rFonts w:ascii="Times New Roman" w:hAnsi="Times New Roman"/>
+        </w:rPr>
+      </w:r>
+    </w:p>
+    <w:p>
+      <w:pPr>
+        <w:pStyle w:val="Normal"/>
+        <w:rPr>
+          <w:rFonts w:ascii="Times New Roman" w:hAnsi="Times New Roman"/>
+        </w:rPr>
+      </w:pPr>
+      <w:r>
+        <w:rPr>
+          <w:rFonts w:ascii="Times New Roman" w:hAnsi="Times New Roman"/>
+        </w:rPr>
+      </w:r>
+    </w:p>
+    <w:p>
+      <w:pPr>
+        <w:pStyle w:val="Normal"/>
+        <w:rPr>
+          <w:rFonts w:ascii="Times New Roman" w:hAnsi="Times New Roman"/>
+        </w:rPr>
+      </w:pPr>
+      <w:r>
+        <w:rPr>
+          <w:rFonts w:ascii="Times New Roman" w:hAnsi="Times New Roman"/>
+        </w:rPr>
+      </w:r>
+    </w:p>
+    <w:p>
+      <w:pPr>
+        <w:pStyle w:val="Normal"/>
+        <w:rPr>
+          <w:rFonts w:ascii="Times New Roman" w:hAnsi="Times New Roman"/>
+        </w:rPr>
+      </w:pPr>
+      <w:r>
+        <w:rPr>
+          <w:rFonts w:ascii="Times New Roman" w:hAnsi="Times New Roman"/>
+        </w:rPr>
+      </w:r>
+    </w:p>
+    <w:p>
+      <w:pPr>
+        <w:pStyle w:val="Normal"/>
+        <w:rPr>
+          <w:rFonts w:ascii="Times New Roman" w:hAnsi="Times New Roman"/>
+        </w:rPr>
+      </w:pPr>
+      <w:r>
+        <w:rPr>
+          <w:rFonts w:ascii="Times New Roman" w:hAnsi="Times New Roman"/>
+        </w:rPr>
+      </w:r>
+    </w:p>
+    <w:p>
+      <w:pPr>
+        <w:pStyle w:val="Normal"/>
+        <w:rPr>
+          <w:rFonts w:ascii="Times New Roman" w:hAnsi="Times New Roman"/>
+        </w:rPr>
+      </w:pPr>
+      <w:r>
+        <w:rPr>
+          <w:rFonts w:ascii="Times New Roman" w:hAnsi="Times New Roman"/>
+        </w:rPr>
+      </w:r>
+    </w:p>
+    <w:p>
+      <w:pPr>
+        <w:pStyle w:val="Normal"/>
+        <w:rPr>
+          <w:rFonts w:ascii="Times New Roman" w:hAnsi="Times New Roman"/>
+        </w:rPr>
+      </w:pPr>
+      <w:r>
+        <w:rPr>
+          <w:rFonts w:ascii="Times New Roman" w:hAnsi="Times New Roman"/>
+        </w:rPr>
+      </w:r>
+    </w:p>
+    <w:p>
+      <w:pPr>
+        <w:pStyle w:val="Normal"/>
+        <w:rPr>
+          <w:rFonts w:ascii="Times New Roman" w:hAnsi="Times New Roman"/>
+        </w:rPr>
+      </w:pPr>
+      <w:r>
+        <w:rPr>
+          <w:rFonts w:ascii="Times New Roman" w:hAnsi="Times New Roman"/>
+        </w:rPr>
+      </w:r>
+    </w:p>
+    <w:p>
+      <w:pPr>
+        <w:pStyle w:val="Normal"/>
+        <w:rPr>
+          <w:rFonts w:ascii="Times New Roman" w:hAnsi="Times New Roman"/>
+        </w:rPr>
+      </w:pPr>
+      <w:r>
+        <w:rPr>
+          <w:rFonts w:ascii="Times New Roman" w:hAnsi="Times New Roman"/>
+        </w:rPr>
+      </w:r>
+    </w:p>
+    <w:p>
+      <w:pPr>
+        <w:pStyle w:val="Normal"/>
+        <w:rPr>
+          <w:rFonts w:ascii="Times New Roman" w:hAnsi="Times New Roman"/>
+        </w:rPr>
+      </w:pPr>
+      <w:r>
+        <w:rPr>
+          <w:rFonts w:ascii="Times New Roman" w:hAnsi="Times New Roman"/>
+        </w:rPr>
+      </w:r>
+    </w:p>
+    <w:p>
+      <w:pPr>
+        <w:pStyle w:val="Normal"/>
+        <w:rPr>
+          <w:rFonts w:ascii="Times New Roman" w:hAnsi="Times New Roman"/>
+        </w:rPr>
+      </w:pPr>
+      <w:r>
+        <w:rPr>
+          <w:rFonts w:ascii="Times New Roman" w:hAnsi="Times New Roman"/>
+        </w:rPr>
+      </w:r>
+    </w:p>
+    <w:p>
+      <w:pPr>
+        <w:pStyle w:val="Normal"/>
+        <w:rPr>
+          <w:rFonts w:ascii="Times New Roman" w:hAnsi="Times New Roman"/>
+        </w:rPr>
+      </w:pPr>
+      <w:r>
+        <w:rPr>
+          <w:rFonts w:ascii="Times New Roman" w:hAnsi="Times New Roman"/>
+        </w:rPr>
       </w:r>
     </w:p>
     <w:p>
@@ -5168,6 +8064,132 @@
       <w:rFonts w:cs="Wingdings"/>
     </w:rPr>
   </w:style>
+  <w:style w:type="character" w:styleId="ListLabel32">
+    <w:name w:val="ListLabel 32"/>
+    <w:qFormat/>
+    <w:rPr>
+      <w:rFonts w:ascii="Times New Roman" w:hAnsi="Times New Roman" w:cs=""/>
+    </w:rPr>
+  </w:style>
+  <w:style w:type="character" w:styleId="ListLabel33">
+    <w:name w:val="ListLabel 33"/>
+    <w:qFormat/>
+    <w:rPr>
+      <w:rFonts w:ascii="Times New Roman" w:hAnsi="Times New Roman" w:cs="Courier New"/>
+    </w:rPr>
+  </w:style>
+  <w:style w:type="character" w:styleId="ListLabel34">
+    <w:name w:val="ListLabel 34"/>
+    <w:qFormat/>
+    <w:rPr>
+      <w:rFonts w:ascii="Times New Roman" w:hAnsi="Times New Roman" w:cs="Wingdings"/>
+    </w:rPr>
+  </w:style>
+  <w:style w:type="character" w:styleId="ListLabel35">
+    <w:name w:val="ListLabel 35"/>
+    <w:qFormat/>
+    <w:rPr>
+      <w:rFonts w:cs="Symbol"/>
+    </w:rPr>
+  </w:style>
+  <w:style w:type="character" w:styleId="ListLabel36">
+    <w:name w:val="ListLabel 36"/>
+    <w:qFormat/>
+    <w:rPr>
+      <w:rFonts w:cs="Courier New"/>
+    </w:rPr>
+  </w:style>
+  <w:style w:type="character" w:styleId="ListLabel37">
+    <w:name w:val="ListLabel 37"/>
+    <w:qFormat/>
+    <w:rPr>
+      <w:rFonts w:cs="Wingdings"/>
+    </w:rPr>
+  </w:style>
+  <w:style w:type="character" w:styleId="ListLabel38">
+    <w:name w:val="ListLabel 38"/>
+    <w:qFormat/>
+    <w:rPr>
+      <w:rFonts w:cs="Symbol"/>
+    </w:rPr>
+  </w:style>
+  <w:style w:type="character" w:styleId="ListLabel39">
+    <w:name w:val="ListLabel 39"/>
+    <w:qFormat/>
+    <w:rPr>
+      <w:rFonts w:cs="Courier New"/>
+    </w:rPr>
+  </w:style>
+  <w:style w:type="character" w:styleId="ListLabel40">
+    <w:name w:val="ListLabel 40"/>
+    <w:qFormat/>
+    <w:rPr>
+      <w:rFonts w:cs="Wingdings"/>
+    </w:rPr>
+  </w:style>
+  <w:style w:type="character" w:styleId="ListLabel41">
+    <w:name w:val="ListLabel 41"/>
+    <w:qFormat/>
+    <w:rPr>
+      <w:rFonts w:ascii="Times New Roman" w:hAnsi="Times New Roman" w:cs=""/>
+    </w:rPr>
+  </w:style>
+  <w:style w:type="character" w:styleId="ListLabel42">
+    <w:name w:val="ListLabel 42"/>
+    <w:qFormat/>
+    <w:rPr>
+      <w:rFonts w:ascii="Times New Roman" w:hAnsi="Times New Roman" w:cs="Courier New"/>
+    </w:rPr>
+  </w:style>
+  <w:style w:type="character" w:styleId="ListLabel43">
+    <w:name w:val="ListLabel 43"/>
+    <w:qFormat/>
+    <w:rPr>
+      <w:rFonts w:ascii="Times New Roman" w:hAnsi="Times New Roman" w:cs="Wingdings"/>
+    </w:rPr>
+  </w:style>
+  <w:style w:type="character" w:styleId="ListLabel44">
+    <w:name w:val="ListLabel 44"/>
+    <w:qFormat/>
+    <w:rPr>
+      <w:rFonts w:cs="Symbol"/>
+    </w:rPr>
+  </w:style>
+  <w:style w:type="character" w:styleId="ListLabel45">
+    <w:name w:val="ListLabel 45"/>
+    <w:qFormat/>
+    <w:rPr>
+      <w:rFonts w:cs="Courier New"/>
+    </w:rPr>
+  </w:style>
+  <w:style w:type="character" w:styleId="ListLabel46">
+    <w:name w:val="ListLabel 46"/>
+    <w:qFormat/>
+    <w:rPr>
+      <w:rFonts w:cs="Wingdings"/>
+    </w:rPr>
+  </w:style>
+  <w:style w:type="character" w:styleId="ListLabel47">
+    <w:name w:val="ListLabel 47"/>
+    <w:qFormat/>
+    <w:rPr>
+      <w:rFonts w:cs="Symbol"/>
+    </w:rPr>
+  </w:style>
+  <w:style w:type="character" w:styleId="ListLabel48">
+    <w:name w:val="ListLabel 48"/>
+    <w:qFormat/>
+    <w:rPr>
+      <w:rFonts w:cs="Courier New"/>
+    </w:rPr>
+  </w:style>
+  <w:style w:type="character" w:styleId="ListLabel49">
+    <w:name w:val="ListLabel 49"/>
+    <w:qFormat/>
+    <w:rPr>
+      <w:rFonts w:cs="Wingdings"/>
+    </w:rPr>
+  </w:style>
   <w:style w:type="paragraph" w:styleId="Heading">
     <w:name w:val="Heading"/>
     <w:basedOn w:val="Normal"/>

</xml_diff>